<commit_message>
update docs to v1.1
</commit_message>
<xml_diff>
--- a/docs/Noodlebox User Guide.docx
+++ b/docs/Noodlebox User Guide.docx
@@ -37,7 +37,7 @@
           <v:shape id="_x0000_i1025" type="#_x0000_t75" style="width:147pt;height:48pt" o:ole="">
             <v:imagedata r:id="rId6" o:title=""/>
           </v:shape>
-          <o:OLEObject Type="Embed" ProgID="CorelDraw.Graphic.18" ShapeID="_x0000_i1025" DrawAspect="Content" ObjectID="_1660065233" r:id="rId7"/>
+          <o:OLEObject Type="Embed" ProgID="CorelDraw.Graphic.18" ShapeID="_x0000_i1025" DrawAspect="Content" ObjectID="_1660065323" r:id="rId7"/>
         </w:object>
       </w:r>
     </w:p>
@@ -189,6 +189,8 @@
           </wp:inline>
         </w:drawing>
       </w:r>
+      <w:bookmarkStart w:id="0" w:name="_GoBack"/>
+      <w:bookmarkEnd w:id="0"/>
     </w:p>
     <w:p>
       <w:pPr>
@@ -302,246 +304,240 @@
       </w:r>
       <w:proofErr w:type="spellEnd"/>
       <w:r>
-        <w:t xml:space="preserve"> CV/Gate outputs for each part and </w:t>
+        <w:t xml:space="preserve"> CV/Gate outputs for each part and it supports MIDI.</w:t>
+      </w:r>
+    </w:p>
+    <w:p>
+      <w:r>
+        <w:rPr>
+          <w:b/>
+          <w:bCs/>
+        </w:rPr>
+        <w:t>Fun and intuitive</w:t>
+      </w:r>
+      <w:r>
+        <w:t xml:space="preserve"> – Edit your synth lines in the bright clear graphical LED matrix - just like using an Etch-a-Sketch - and tweak them live while they play.</w:t>
+      </w:r>
+    </w:p>
+    <w:p>
+      <w:r>
+        <w:rPr>
+          <w:b/>
+          <w:bCs/>
+        </w:rPr>
+        <w:t xml:space="preserve">Great for jamming </w:t>
+      </w:r>
+      <w:r>
+        <w:t>– Quickly loop and reverse sections of a sequence, jam with pitch transposition, crank crazy pitch randomness up and down then snap back to the original notes, incrementally add Euclidean gates... editing features common to many sequencers take on new creative and expressive meaning!</w:t>
+      </w:r>
+    </w:p>
+    <w:p>
+      <w:r>
+        <w:rPr>
+          <w:b/>
+          <w:bCs/>
+        </w:rPr>
+        <w:t xml:space="preserve">Quick for live arranging </w:t>
+      </w:r>
+      <w:r>
+        <w:t>– Capture variations of a pattern into four different 'pages' and arrange them to cycle automatically in any order, all while still jamming live and without missing a beat. Quickly save compositions to memory and recall them later.</w:t>
+      </w:r>
+    </w:p>
+    <w:p>
+      <w:r>
+        <w:rPr>
+          <w:b/>
+          <w:bCs/>
+        </w:rPr>
+        <w:t>Powerful and flexible</w:t>
+      </w:r>
+      <w:r>
+        <w:t xml:space="preserve"> – </w:t>
+      </w:r>
+      <w:proofErr w:type="spellStart"/>
+      <w:r>
+        <w:t>Noodlebox</w:t>
+      </w:r>
+      <w:proofErr w:type="spellEnd"/>
+      <w:r>
+        <w:t xml:space="preserve"> is like having four step sequencers in one box, each with CV/Gate and MIDI output, and you can use it exactly like that. Or you can dive into the new possibilities opened up by the internal routing, cross-modulation and scaling of the four parts.</w:t>
+      </w:r>
+    </w:p>
+    <w:p>
+      <w:r>
+        <w:rPr>
+          <w:b/>
+          <w:bCs/>
+        </w:rPr>
+        <w:t>Solid construction</w:t>
+      </w:r>
+      <w:r>
+        <w:t xml:space="preserve"> – Comes as standard with lovely, solid oak end cheeks and powder-coated, extruded aluminium side rails. Reassuringly weighty!</w:t>
+      </w:r>
+    </w:p>
+    <w:p>
+      <w:r>
+        <w:rPr>
+          <w:b/>
+          <w:bCs/>
+        </w:rPr>
+        <w:t>No HP in the rack!</w:t>
+      </w:r>
+      <w:r>
+        <w:t xml:space="preserve"> – Why isn't </w:t>
+      </w:r>
+      <w:proofErr w:type="spellStart"/>
+      <w:r>
+        <w:t>Noodlebox</w:t>
+      </w:r>
+      <w:proofErr w:type="spellEnd"/>
+      <w:r>
+        <w:t xml:space="preserve"> a </w:t>
+      </w:r>
+      <w:proofErr w:type="spellStart"/>
+      <w:r>
+        <w:t>Eurorack</w:t>
+      </w:r>
+      <w:proofErr w:type="spellEnd"/>
+      <w:r>
+        <w:t xml:space="preserve"> module? Well, by staying on the desktop, it saves valuable space in your </w:t>
+      </w:r>
+      <w:proofErr w:type="spellStart"/>
+      <w:r>
+        <w:t>Eurorack</w:t>
+      </w:r>
+      <w:proofErr w:type="spellEnd"/>
+      <w:r>
+        <w:t xml:space="preserve"> setup, and you can move it around to where it's needed. Not to mention that a horizontal control surface is just so much more comfortable to use!</w:t>
+      </w:r>
+    </w:p>
+    <w:p>
+      <w:r>
+        <w:t xml:space="preserve">We hope you enjoy using </w:t>
+      </w:r>
+      <w:proofErr w:type="spellStart"/>
+      <w:r>
+        <w:t>Noodlebox</w:t>
+      </w:r>
+      <w:proofErr w:type="spellEnd"/>
+      <w:r>
+        <w:t>!</w:t>
+      </w:r>
+    </w:p>
+    <w:p/>
+    <w:p>
+      <w:pPr>
+        <w:spacing w:after="160" w:line="259" w:lineRule="auto"/>
+      </w:pPr>
+      <w:r>
+        <w:br w:type="page"/>
+      </w:r>
+    </w:p>
+    <w:p/>
+    <w:p>
+      <w:pPr>
+        <w:pStyle w:val="Heading1"/>
+      </w:pPr>
+      <w:bookmarkStart w:id="1" w:name="_Hlk44325976"/>
+      <w:r>
+        <w:t xml:space="preserve">a first </w:t>
+      </w:r>
+      <w:r>
+        <w:t>noodle</w:t>
+      </w:r>
+    </w:p>
+    <w:p>
+      <w:r>
+        <w:rPr>
+          <w:b/>
+          <w:bCs/>
+        </w:rPr>
+        <w:t xml:space="preserve">Power up </w:t>
+      </w:r>
+      <w:proofErr w:type="spellStart"/>
+      <w:r>
+        <w:rPr>
+          <w:b/>
+          <w:bCs/>
+        </w:rPr>
+        <w:t>n</w:t>
+      </w:r>
+      <w:r>
+        <w:rPr>
+          <w:b/>
+          <w:bCs/>
+        </w:rPr>
+        <w:t>oodlebox</w:t>
+      </w:r>
+      <w:proofErr w:type="spellEnd"/>
+      <w:r>
+        <w:t xml:space="preserve"> by plugging in the power supply and holding the ON button</w:t>
+      </w:r>
+      <w:r>
+        <w:t>. A start up animation is shown for a couple of seconds and you need to keep the button pressed until that finishes. Power will now stay on when you take your finger off the button.</w:t>
+      </w:r>
+    </w:p>
+    <w:p>
+      <w:r>
+        <w:rPr>
+          <w:b/>
+          <w:bCs/>
+        </w:rPr>
+        <w:t xml:space="preserve">Turn </w:t>
+      </w:r>
+      <w:proofErr w:type="spellStart"/>
+      <w:r>
+        <w:rPr>
+          <w:b/>
+          <w:bCs/>
+        </w:rPr>
+        <w:t>noodlebox</w:t>
+      </w:r>
+      <w:proofErr w:type="spellEnd"/>
+      <w:r>
+        <w:rPr>
+          <w:b/>
+          <w:bCs/>
+        </w:rPr>
+        <w:t xml:space="preserve"> </w:t>
+      </w:r>
+      <w:r>
+        <w:rPr>
+          <w:b/>
+          <w:bCs/>
+        </w:rPr>
+        <w:t>off</w:t>
+      </w:r>
+      <w:r>
+        <w:t xml:space="preserve"> by </w:t>
+      </w:r>
+      <w:r>
+        <w:t xml:space="preserve">pressing and holding </w:t>
+      </w:r>
+      <w:r>
+        <w:t>the OFF button</w:t>
+      </w:r>
+      <w:r>
+        <w:t xml:space="preserve"> until the screen shows the shutdown </w:t>
+      </w:r>
+      <w:r>
+        <w:t>animation</w:t>
+      </w:r>
+      <w:r>
+        <w:t xml:space="preserve">. This is the correct way to shut down the </w:t>
+      </w:r>
+      <w:proofErr w:type="spellStart"/>
+      <w:r>
+        <w:t>Noodlebox</w:t>
+      </w:r>
+      <w:proofErr w:type="spellEnd"/>
+      <w:r>
+        <w:t xml:space="preserve">; </w:t>
       </w:r>
       <w:r>
         <w:t xml:space="preserve">it </w:t>
       </w:r>
       <w:r>
-        <w:t>supports MIDI.</w:t>
-      </w:r>
-    </w:p>
-    <w:p>
-      <w:r>
-        <w:rPr>
-          <w:b/>
-          <w:bCs/>
-        </w:rPr>
-        <w:t>Fun and intuitive</w:t>
-      </w:r>
-      <w:r>
-        <w:t xml:space="preserve"> – Edit your synth lines in the bright clear graphical LED matrix - just like using an Etch-a-Sketch - and tweak them live while they play.</w:t>
-      </w:r>
-    </w:p>
-    <w:p>
-      <w:r>
-        <w:rPr>
-          <w:b/>
-          <w:bCs/>
-        </w:rPr>
-        <w:t xml:space="preserve">Great for jamming </w:t>
-      </w:r>
-      <w:r>
-        <w:t>– Quickly loop and reverse sections of a sequence, jam with pitch transposition, crank crazy pitch randomness up and down then snap back to the original notes, incrementally add Euclidean gates... editing features common to many sequencers take on new creative and expressive meaning!</w:t>
-      </w:r>
-    </w:p>
-    <w:p>
-      <w:r>
-        <w:rPr>
-          <w:b/>
-          <w:bCs/>
-        </w:rPr>
-        <w:t xml:space="preserve">Quick for live arranging </w:t>
-      </w:r>
-      <w:r>
-        <w:t>– Capture variations of a pattern into four different 'pages' and arrange them to cycle automatically in any order, all while still jamming live and without missing a beat. Quickly save compositions to memory and recall them later.</w:t>
-      </w:r>
-    </w:p>
-    <w:p>
-      <w:r>
-        <w:rPr>
-          <w:b/>
-          <w:bCs/>
-        </w:rPr>
-        <w:t>Powerful and flexible</w:t>
-      </w:r>
-      <w:r>
-        <w:t xml:space="preserve"> – </w:t>
-      </w:r>
-      <w:proofErr w:type="spellStart"/>
-      <w:r>
-        <w:t>Noodlebox</w:t>
-      </w:r>
-      <w:proofErr w:type="spellEnd"/>
-      <w:r>
-        <w:t xml:space="preserve"> is like having four step sequencers in one box, each with CV/Gate and MIDI output, and you can use it exactly like that. Or you can dive into the new possibilities opened up by the internal routing, cross-modulation and scaling of the four parts.</w:t>
-      </w:r>
-    </w:p>
-    <w:p>
-      <w:r>
-        <w:rPr>
-          <w:b/>
-          <w:bCs/>
-        </w:rPr>
-        <w:t>Solid construction</w:t>
-      </w:r>
-      <w:r>
-        <w:t xml:space="preserve"> – Comes as standard with lovely, solid oak end cheeks and powder-coated, extruded aluminium side rails. Reassuringly weighty!</w:t>
-      </w:r>
-    </w:p>
-    <w:p>
-      <w:r>
-        <w:rPr>
-          <w:b/>
-          <w:bCs/>
-        </w:rPr>
-        <w:t>No HP in the rack!</w:t>
-      </w:r>
-      <w:r>
-        <w:t xml:space="preserve"> – Why isn't </w:t>
-      </w:r>
-      <w:proofErr w:type="spellStart"/>
-      <w:r>
-        <w:t>Noodlebox</w:t>
-      </w:r>
-      <w:proofErr w:type="spellEnd"/>
-      <w:r>
-        <w:t xml:space="preserve"> a </w:t>
-      </w:r>
-      <w:proofErr w:type="spellStart"/>
-      <w:r>
-        <w:t>Eurorack</w:t>
-      </w:r>
-      <w:proofErr w:type="spellEnd"/>
-      <w:r>
-        <w:t xml:space="preserve"> module? Well, by staying on the desktop, it saves valuable space in your </w:t>
-      </w:r>
-      <w:proofErr w:type="spellStart"/>
-      <w:r>
-        <w:t>Eurorack</w:t>
-      </w:r>
-      <w:proofErr w:type="spellEnd"/>
-      <w:r>
-        <w:t xml:space="preserve"> setup, and you can move it around to where it's needed. Not to mention that a horizontal control surface is just so much more comfortable to use!</w:t>
-      </w:r>
-    </w:p>
-    <w:p>
-      <w:r>
-        <w:t xml:space="preserve">We hope you enjoy using </w:t>
-      </w:r>
-      <w:proofErr w:type="spellStart"/>
-      <w:r>
-        <w:t>Noodlebox</w:t>
-      </w:r>
-      <w:proofErr w:type="spellEnd"/>
-      <w:r>
-        <w:t>!</w:t>
-      </w:r>
-    </w:p>
-    <w:p/>
-    <w:p>
-      <w:pPr>
-        <w:spacing w:after="160" w:line="259" w:lineRule="auto"/>
-      </w:pPr>
-      <w:r>
-        <w:br w:type="page"/>
-      </w:r>
-    </w:p>
-    <w:p/>
-    <w:p>
-      <w:pPr>
-        <w:pStyle w:val="Heading1"/>
-      </w:pPr>
-      <w:bookmarkStart w:id="0" w:name="_Hlk44325976"/>
-      <w:r>
-        <w:t xml:space="preserve">a first </w:t>
-      </w:r>
-      <w:r>
-        <w:t>noodle</w:t>
-      </w:r>
-    </w:p>
-    <w:p>
-      <w:r>
-        <w:rPr>
-          <w:b/>
-          <w:bCs/>
-        </w:rPr>
-        <w:t xml:space="preserve">Power up </w:t>
-      </w:r>
-      <w:proofErr w:type="spellStart"/>
-      <w:r>
-        <w:rPr>
-          <w:b/>
-          <w:bCs/>
-        </w:rPr>
-        <w:t>n</w:t>
-      </w:r>
-      <w:r>
-        <w:rPr>
-          <w:b/>
-          <w:bCs/>
-        </w:rPr>
-        <w:t>oodlebox</w:t>
-      </w:r>
-      <w:proofErr w:type="spellEnd"/>
-      <w:r>
-        <w:t xml:space="preserve"> by plugging in the power supply and holding the ON button</w:t>
-      </w:r>
-      <w:r>
-        <w:t>. A start up animation is shown for a couple of seconds and you need to keep the button pressed until that finishes. Power will now stay on when you take your finger off the button.</w:t>
-      </w:r>
-    </w:p>
-    <w:p>
-      <w:r>
-        <w:rPr>
-          <w:b/>
-          <w:bCs/>
-        </w:rPr>
-        <w:t xml:space="preserve">Turn </w:t>
-      </w:r>
-      <w:proofErr w:type="spellStart"/>
-      <w:r>
-        <w:rPr>
-          <w:b/>
-          <w:bCs/>
-        </w:rPr>
-        <w:t>noodlebox</w:t>
-      </w:r>
-      <w:proofErr w:type="spellEnd"/>
-      <w:r>
-        <w:rPr>
-          <w:b/>
-          <w:bCs/>
-        </w:rPr>
-        <w:t xml:space="preserve"> </w:t>
-      </w:r>
-      <w:r>
-        <w:rPr>
-          <w:b/>
-          <w:bCs/>
-        </w:rPr>
-        <w:t>off</w:t>
-      </w:r>
-      <w:r>
-        <w:t xml:space="preserve"> by </w:t>
-      </w:r>
-      <w:r>
-        <w:t xml:space="preserve">pressing and holding </w:t>
-      </w:r>
-      <w:r>
-        <w:t>the OFF button</w:t>
-      </w:r>
-      <w:r>
-        <w:t xml:space="preserve"> until the screen shows the shutdown </w:t>
-      </w:r>
-      <w:r>
-        <w:t>animation</w:t>
-      </w:r>
-      <w:r>
-        <w:t xml:space="preserve">. This is the correct way to shut down the </w:t>
-      </w:r>
-      <w:proofErr w:type="spellStart"/>
-      <w:r>
-        <w:t>Noodlebox</w:t>
-      </w:r>
-      <w:proofErr w:type="spellEnd"/>
-      <w:r>
-        <w:t xml:space="preserve">; </w:t>
-      </w:r>
-      <w:r>
-        <w:t xml:space="preserve">it </w:t>
-      </w:r>
-      <w:r>
         <w:t>makes sure that any changes you have made to the configuration are saved</w:t>
       </w:r>
       <w:r>
@@ -585,10 +581,7 @@
         <w:t xml:space="preserve">a </w:t>
       </w:r>
       <w:r>
-        <w:t>new sequence</w:t>
-      </w:r>
-      <w:r>
-        <w:t>.</w:t>
+        <w:t>new sequence.</w:t>
       </w:r>
     </w:p>
     <w:p>
@@ -1291,10 +1284,7 @@
         <w:t>g</w:t>
       </w:r>
       <w:r>
-        <w:t>eneral</w:t>
-      </w:r>
-      <w:r>
-        <w:t xml:space="preserve"> </w:t>
+        <w:t xml:space="preserve">eneral </w:t>
       </w:r>
       <w:r>
         <w:t>o</w:t>
@@ -1615,10 +1605,7 @@
         <w:t xml:space="preserve">buttons to </w:t>
       </w:r>
       <w:r>
-        <w:t xml:space="preserve">access </w:t>
-      </w:r>
-      <w:r>
-        <w:t>special settings.</w:t>
+        <w:t>access special settings.</w:t>
       </w:r>
     </w:p>
     <w:p>
@@ -1736,7 +1723,7 @@
         <w:t>.</w:t>
       </w:r>
     </w:p>
-    <w:bookmarkEnd w:id="0"/>
+    <w:bookmarkEnd w:id="1"/>
     <w:p>
       <w:pPr>
         <w:pStyle w:val="Heading1"/>
@@ -1760,10 +1747,7 @@
         <w:t>a</w:t>
       </w:r>
       <w:r>
-        <w:t>djusting</w:t>
-      </w:r>
-      <w:r>
-        <w:t xml:space="preserve"> </w:t>
+        <w:t xml:space="preserve">djusting </w:t>
       </w:r>
       <w:r>
         <w:t>d</w:t>
@@ -1840,24 +1824,12 @@
         <w:t xml:space="preserve"> layer </w:t>
       </w:r>
       <w:r>
-        <w:t xml:space="preserve">has a </w:t>
-      </w:r>
-      <w:r>
-        <w:rPr>
-          <w:highlight w:val="yellow"/>
-        </w:rPr>
-        <w:t xml:space="preserve">default value based on the selected scale root (e.g. </w:t>
-      </w:r>
-      <w:r>
-        <w:rPr>
-          <w:highlight w:val="yellow"/>
-        </w:rPr>
+        <w:t xml:space="preserve">has a default value based on the selected scale root (e.g. </w:t>
+      </w:r>
+      <w:r>
         <w:t>C2</w:t>
       </w:r>
       <w:r>
-        <w:rPr>
-          <w:highlight w:val="yellow"/>
-        </w:rPr>
         <w:t>)</w:t>
       </w:r>
       <w:r>
@@ -2069,19 +2041,13 @@
         <w:t>c</w:t>
       </w:r>
       <w:r>
-        <w:t>reation</w:t>
-      </w:r>
-      <w:r>
-        <w:t xml:space="preserve"> of </w:t>
+        <w:t xml:space="preserve">reation of </w:t>
       </w:r>
       <w:r>
         <w:t>g</w:t>
       </w:r>
       <w:r>
-        <w:t>ate</w:t>
-      </w:r>
-      <w:r>
-        <w:t xml:space="preserve"> </w:t>
+        <w:t xml:space="preserve">ate </w:t>
       </w:r>
       <w:r>
         <w:t>p</w:t>
@@ -2092,10 +2058,7 @@
     </w:p>
     <w:p>
       <w:r>
-        <w:t xml:space="preserve">In a pitch layer, a new </w:t>
-      </w:r>
-      <w:r>
-        <w:t>gate point is</w:t>
+        <w:t>In a pitch layer, a new gate point is</w:t>
       </w:r>
       <w:r>
         <w:t xml:space="preserve"> usually</w:t>
@@ -2105,14 +2068,7 @@
           <w:b/>
           <w:bCs/>
         </w:rPr>
-        <w:t xml:space="preserve"> </w:t>
-      </w:r>
-      <w:r>
-        <w:rPr>
-          <w:b/>
-          <w:bCs/>
-        </w:rPr>
-        <w:t>created automatically</w:t>
+        <w:t xml:space="preserve"> created automatically</w:t>
       </w:r>
       <w:r>
         <w:t xml:space="preserve"> each time a new data point is created. </w:t>
@@ -2324,13 +2280,7 @@
         <w:pStyle w:val="Heading1"/>
       </w:pPr>
       <w:r>
-        <w:t xml:space="preserve">about data </w:t>
-      </w:r>
-      <w:r>
-        <w:t>point</w:t>
-      </w:r>
-      <w:r>
-        <w:t xml:space="preserve"> values</w:t>
+        <w:t>about data point values</w:t>
       </w:r>
     </w:p>
     <w:p>
@@ -2444,13 +2394,7 @@
         <w:t xml:space="preserve">values 0-127 are mapped to </w:t>
       </w:r>
       <w:r>
-        <w:t xml:space="preserve">offset values between </w:t>
-      </w:r>
-      <w:r>
-        <w:t>-64 (0) and +63 (127)</w:t>
-      </w:r>
-      <w:r>
-        <w:t xml:space="preserve">. </w:t>
+        <w:t xml:space="preserve">offset values between -64 (0) and +63 (127). </w:t>
       </w:r>
     </w:p>
     <w:p>
@@ -2620,10 +2564,7 @@
         <w:pStyle w:val="Heading1"/>
       </w:pPr>
       <w:r>
-        <w:t xml:space="preserve">clearing data </w:t>
-      </w:r>
-      <w:r>
-        <w:t>points</w:t>
+        <w:t>clearing data points</w:t>
       </w:r>
     </w:p>
     <w:p>
@@ -2755,14 +2696,7 @@
           <w:i/>
           <w:iCs/>
         </w:rPr>
-        <w:t xml:space="preserve">without clearing </w:t>
-      </w:r>
-      <w:r>
-        <w:rPr>
-          <w:i/>
-          <w:iCs/>
-        </w:rPr>
-        <w:t>data points</w:t>
+        <w:t>without clearing data points</w:t>
       </w:r>
       <w:r>
         <w:t xml:space="preserve"> by </w:t>
@@ -2782,10 +2716,7 @@
         <w:pStyle w:val="Heading1"/>
       </w:pPr>
       <w:r>
-        <w:t xml:space="preserve">cloning data </w:t>
-      </w:r>
-      <w:r>
-        <w:t>points</w:t>
+        <w:t>cloning data points</w:t>
       </w:r>
     </w:p>
     <w:p>
@@ -3242,26 +3173,12 @@
     </w:p>
     <w:p>
       <w:r>
-        <w:t>The actual diatonic scale that is used for the latter option is common to all layers and is defined in the global settings menu (</w:t>
-      </w:r>
-      <w:bookmarkStart w:id="1" w:name="_GoBack"/>
-      <w:bookmarkEnd w:id="1"/>
-      <w:r>
-        <w:rPr>
-          <w:highlight w:val="yellow"/>
-        </w:rPr>
-        <w:t>FN</w:t>
-      </w:r>
-      <w:r>
-        <w:rPr>
-          <w:highlight w:val="yellow"/>
-        </w:rPr>
+        <w:t>The actual diatonic scale that is used for the latter option is common to all layers and is defined in the global settings menu (FN</w:t>
+      </w:r>
+      <w:r>
         <w:t>+</w:t>
       </w:r>
       <w:r>
-        <w:rPr>
-          <w:highlight w:val="yellow"/>
-        </w:rPr>
         <w:t>LAYER</w:t>
       </w:r>
       <w:r>
@@ -3631,10 +3548,7 @@
       </w:pPr>
       <w:r>
         <w:lastRenderedPageBreak/>
-        <w:t xml:space="preserve">gate </w:t>
-      </w:r>
-      <w:r>
-        <w:t>information</w:t>
+        <w:t>gate information</w:t>
       </w:r>
     </w:p>
     <w:p>
@@ -3683,10 +3597,7 @@
         <w:t>Trigger</w:t>
       </w:r>
       <w:r>
-        <w:t xml:space="preserve"> (trig)</w:t>
-      </w:r>
-      <w:r>
-        <w:t xml:space="preserve"> – at a step that has a trig enabled, the gate output for the layer will always switch from OFF to ON when that step plays. It is the OFF-&gt;ON transition that triggers the envelope in a synth. </w:t>
+        <w:t xml:space="preserve"> (trig) – at a step that has a trig enabled, the gate output for the layer will always switch from OFF to ON when that step plays. It is the OFF-&gt;ON transition that triggers the envelope in a synth. </w:t>
       </w:r>
     </w:p>
     <w:p>
@@ -4037,13 +3948,7 @@
         <w:t xml:space="preserve">clockwise direction </w:t>
       </w:r>
       <w:r>
-        <w:t>enables tie. Turning the encoder in an anti-</w:t>
-      </w:r>
-      <w:r>
-        <w:t xml:space="preserve">clockwise direction </w:t>
-      </w:r>
-      <w:r>
-        <w:t>disables tie.</w:t>
+        <w:t>enables tie. Turning the encoder in an anti-clockwise direction disables tie.</w:t>
       </w:r>
     </w:p>
     <w:p>
@@ -4086,16 +3991,7 @@
         <w:t xml:space="preserve">Probability </w:t>
       </w:r>
       <w:r>
-        <w:t xml:space="preserve">– an element of chance can be attached to a gate point, which allows </w:t>
-      </w:r>
-      <w:r>
-        <w:t xml:space="preserve">the </w:t>
-      </w:r>
-      <w:r>
-        <w:t xml:space="preserve">data point </w:t>
-      </w:r>
-      <w:r>
-        <w:t>and gate information for a step</w:t>
+        <w:t>– an element of chance can be attached to a gate point, which allows the data point and gate information for a step</w:t>
       </w:r>
       <w:r>
         <w:rPr>
@@ -4105,10 +4001,7 @@
         <w:t xml:space="preserve"> </w:t>
       </w:r>
       <w:r>
-        <w:t>to be ignored</w:t>
-      </w:r>
-      <w:r>
-        <w:t>.</w:t>
+        <w:t>to be ignored.</w:t>
       </w:r>
     </w:p>
     <w:p>
@@ -4134,19 +4027,7 @@
         <w:pStyle w:val="ListParagraph"/>
       </w:pPr>
       <w:r>
-        <w:t>Probability can be set to 0 (</w:t>
-      </w:r>
-      <w:r>
-        <w:t>always play</w:t>
-      </w:r>
-      <w:r>
-        <w:t xml:space="preserve">) </w:t>
-      </w:r>
-      <w:r>
-        <w:t xml:space="preserve">or to </w:t>
-      </w:r>
-      <w:r>
-        <w:t xml:space="preserve">a number between 1-15 where 1 is least likely to play (on average 1 time out of 16) and 15 is most likely (average 15 times out of 16). </w:t>
+        <w:t xml:space="preserve">Probability can be set to 0 (always play) or to a number between 1-15 where 1 is least likely to play (on average 1 time out of 16) and 15 is most likely (average 15 times out of 16). </w:t>
       </w:r>
     </w:p>
     <w:p>
@@ -4170,10 +4051,7 @@
         <w:t>Retrig</w:t>
       </w:r>
       <w:r>
-        <w:t xml:space="preserve"> – a gate or tie point can be set to retrigger multiple times during the duration of a single step. Retrig can be set from 0 for no retrigger, or to a number 1-15. This number is based on the sixteenth fraction of the full step period</w:t>
-      </w:r>
-      <w:r>
-        <w:t>. The following diagram shows the number and distribution of retriggers during a single step period. After each retrigger, the gate stays open according to the duration setting</w:t>
+        <w:t xml:space="preserve"> – a gate or tie point can be set to retrigger multiple times during the duration of a single step. Retrig can be set from 0 for no retrigger, or to a number 1-15. This number is based on the sixteenth fraction of the full step period. The following diagram shows the number and distribution of retriggers during a single step period. After each retrigger, the gate stays open according to the duration setting</w:t>
       </w:r>
     </w:p>
     <w:p>
@@ -4191,7 +4069,7 @@
           <v:shape id="_x0000_i1026" type="#_x0000_t75" style="width:134.25pt;height:126.75pt" o:ole="">
             <v:imagedata r:id="rId14" o:title=""/>
           </v:shape>
-          <o:OLEObject Type="Embed" ProgID="CorelDraw.Graphic.18" ShapeID="_x0000_i1026" DrawAspect="Content" ObjectID="_1660065234" r:id="rId15"/>
+          <o:OLEObject Type="Embed" ProgID="CorelDraw.Graphic.18" ShapeID="_x0000_i1026" DrawAspect="Content" ObjectID="_1660065324" r:id="rId15"/>
         </w:object>
       </w:r>
     </w:p>
@@ -4316,10 +4194,7 @@
         <w:pStyle w:val="ListParagraph"/>
       </w:pPr>
       <w:r>
-        <w:t>A</w:t>
-      </w:r>
-      <w:r>
-        <w:t xml:space="preserve"> second use for </w:t>
+        <w:t xml:space="preserve">A second use for </w:t>
       </w:r>
       <w:r>
         <w:rPr>
@@ -4572,10 +4447,7 @@
         <w:pStyle w:val="Heading1"/>
       </w:pPr>
       <w:r>
-        <w:t xml:space="preserve">playing a </w:t>
-      </w:r>
-      <w:r>
-        <w:t>sequence</w:t>
+        <w:t>playing a sequence</w:t>
       </w:r>
     </w:p>
     <w:p>
@@ -4661,37 +4533,19 @@
         <w:t xml:space="preserve">You can do this whether stopped or playing. </w:t>
       </w:r>
       <w:r>
-        <w:rPr>
-          <w:highlight w:val="yellow"/>
-        </w:rPr>
         <w:t xml:space="preserve">Playback </w:t>
       </w:r>
       <w:r>
-        <w:rPr>
-          <w:highlight w:val="yellow"/>
-        </w:rPr>
         <w:t>re</w:t>
       </w:r>
       <w:r>
-        <w:rPr>
-          <w:highlight w:val="yellow"/>
-        </w:rPr>
         <w:t xml:space="preserve">starts </w:t>
       </w:r>
       <w:r>
-        <w:rPr>
-          <w:highlight w:val="yellow"/>
-        </w:rPr>
         <w:t xml:space="preserve">from </w:t>
       </w:r>
       <w:r>
-        <w:rPr>
-          <w:highlight w:val="yellow"/>
-        </w:rPr>
-        <w:t>the beginning of the loop window</w:t>
-      </w:r>
-      <w:r>
-        <w:t>.</w:t>
+        <w:t>the beginning of the loop window.</w:t>
       </w:r>
     </w:p>
     <w:p>
@@ -5051,10 +4905,7 @@
       </w:pPr>
       <w:r>
         <w:lastRenderedPageBreak/>
-        <w:t xml:space="preserve">clocking </w:t>
-      </w:r>
-      <w:r>
-        <w:t>options</w:t>
+        <w:t>clocking options</w:t>
       </w:r>
     </w:p>
     <w:p>
@@ -5149,21 +5000,7 @@
           <w:b/>
           <w:bCs/>
         </w:rPr>
-        <w:t>MT</w:t>
-      </w:r>
-      <w:r>
-        <w:rPr>
-          <w:b/>
-          <w:bCs/>
-        </w:rPr>
-        <w:t>R</w:t>
-      </w:r>
-      <w:r>
-        <w:rPr>
-          <w:b/>
-          <w:bCs/>
-        </w:rPr>
-        <w:t>N</w:t>
+        <w:t>MTRN</w:t>
       </w:r>
       <w:r>
         <w:t xml:space="preserve"> – External MIDI clock and transport messages are accepted. Front panel transport functions (i.e. stop, start, reset) can also be used.</w:t>
@@ -5191,7 +5028,10 @@
           <w:b/>
           <w:bCs/>
         </w:rPr>
-        <w:t>PCLK</w:t>
+        <w:t xml:space="preserve">PCLK </w:t>
+      </w:r>
+      <w:r>
+        <w:t>–</w:t>
       </w:r>
       <w:r>
         <w:rPr>
@@ -5201,20 +5041,7 @@
         <w:t xml:space="preserve"> </w:t>
       </w:r>
       <w:r>
-        <w:t>–</w:t>
-      </w:r>
-      <w:r>
-        <w:rPr>
-          <w:b/>
-          <w:bCs/>
-        </w:rPr>
-        <w:t xml:space="preserve"> </w:t>
-      </w:r>
-      <w:r>
-        <w:t>Ext</w:t>
-      </w:r>
-      <w:r>
-        <w:t xml:space="preserve">ernal pulse clock via SYNC IN socket. The expected clock rate is set via the </w:t>
+        <w:t xml:space="preserve">External pulse clock via SYNC IN socket. The expected clock rate is set via the </w:t>
       </w:r>
       <w:r>
         <w:rPr>
@@ -5252,10 +5079,7 @@
         <w:t>+</w:t>
       </w:r>
       <w:r>
-        <w:t>RUN) command while the external clock is already running</w:t>
-      </w:r>
-      <w:r>
-        <w:t xml:space="preserve"> </w:t>
+        <w:t xml:space="preserve">RUN) command while the external clock is already running </w:t>
       </w:r>
     </w:p>
     <w:p>
@@ -5263,10 +5087,7 @@
         <w:pStyle w:val="Heading1"/>
       </w:pPr>
       <w:r>
-        <w:t xml:space="preserve">loop </w:t>
-      </w:r>
-      <w:r>
-        <w:t>window</w:t>
+        <w:t>loop window</w:t>
       </w:r>
     </w:p>
     <w:p>
@@ -5404,14 +5225,7 @@
           <w:b/>
           <w:bCs/>
         </w:rPr>
-        <w:t>:</w:t>
-      </w:r>
-      <w:r>
-        <w:rPr>
-          <w:b/>
-          <w:bCs/>
-        </w:rPr>
-        <w:t xml:space="preserve"> </w:t>
+        <w:t xml:space="preserve">: </w:t>
       </w:r>
       <w:r>
         <w:t>Each page in a layer has individually set loop start and end points</w:t>
@@ -5434,22 +5248,7 @@
         <w:t>into PAG mode</w:t>
       </w:r>
       <w:r>
-        <w:t>, page 1 will be the source for the initial loop points for pages 2,</w:t>
-      </w:r>
-      <w:r>
-        <w:t xml:space="preserve"> </w:t>
-      </w:r>
-      <w:r>
-        <w:t>3,</w:t>
-      </w:r>
-      <w:r>
-        <w:t xml:space="preserve"> </w:t>
-      </w:r>
-      <w:r>
-        <w:t>4</w:t>
-      </w:r>
-      <w:r>
-        <w:t xml:space="preserve"> </w:t>
+        <w:t xml:space="preserve">, page 1 will be the source for the initial loop points for pages 2, 3, 4 </w:t>
       </w:r>
     </w:p>
     <w:p>
@@ -5782,14 +5581,7 @@
           <w:b/>
           <w:bCs/>
         </w:rPr>
-        <w:t xml:space="preserve">select a </w:t>
-      </w:r>
-      <w:r>
-        <w:rPr>
-          <w:b/>
-          <w:bCs/>
-        </w:rPr>
-        <w:t>layer</w:t>
+        <w:t>select a layer</w:t>
       </w:r>
       <w:r>
         <w:rPr>
@@ -5927,21 +5719,7 @@
           <w:b/>
           <w:bCs/>
         </w:rPr>
-        <w:t>(</w:t>
-      </w:r>
-      <w:r>
-        <w:rPr>
-          <w:b/>
-          <w:bCs/>
-        </w:rPr>
-        <w:t>A</w:t>
-      </w:r>
-      <w:r>
-        <w:rPr>
-          <w:b/>
-          <w:bCs/>
-        </w:rPr>
-        <w:t>)</w:t>
+        <w:t>(A)</w:t>
       </w:r>
     </w:p>
     <w:p>
@@ -5960,21 +5738,7 @@
           <w:b/>
           <w:bCs/>
         </w:rPr>
-        <w:t>(</w:t>
-      </w:r>
-      <w:r>
-        <w:rPr>
-          <w:b/>
-          <w:bCs/>
-        </w:rPr>
-        <w:t>B</w:t>
-      </w:r>
-      <w:r>
-        <w:rPr>
-          <w:b/>
-          <w:bCs/>
-        </w:rPr>
-        <w:t>)</w:t>
+        <w:t>(B)</w:t>
       </w:r>
     </w:p>
     <w:p>
@@ -5993,21 +5757,7 @@
           <w:b/>
           <w:bCs/>
         </w:rPr>
-        <w:t xml:space="preserve"> (</w:t>
-      </w:r>
-      <w:r>
-        <w:rPr>
-          <w:b/>
-          <w:bCs/>
-        </w:rPr>
-        <w:t>C</w:t>
-      </w:r>
-      <w:r>
-        <w:rPr>
-          <w:b/>
-          <w:bCs/>
-        </w:rPr>
-        <w:t>)</w:t>
+        <w:t xml:space="preserve"> (C)</w:t>
       </w:r>
     </w:p>
     <w:p>
@@ -6026,21 +5776,7 @@
           <w:b/>
           <w:bCs/>
         </w:rPr>
-        <w:t>(</w:t>
-      </w:r>
-      <w:r>
-        <w:rPr>
-          <w:b/>
-          <w:bCs/>
-        </w:rPr>
-        <w:t>D</w:t>
-      </w:r>
-      <w:r>
-        <w:rPr>
-          <w:b/>
-          <w:bCs/>
-        </w:rPr>
-        <w:t>)</w:t>
+        <w:t>(D)</w:t>
       </w:r>
     </w:p>
     <w:p>
@@ -6069,14 +5805,7 @@
           <w:b/>
           <w:bCs/>
         </w:rPr>
-        <w:t>view</w:t>
-      </w:r>
-      <w:r>
-        <w:rPr>
-          <w:b/>
-          <w:bCs/>
-        </w:rPr>
-        <w:t xml:space="preserve"> the current layer/page selection</w:t>
+        <w:t>view the current layer/page selection</w:t>
       </w:r>
       <w:r>
         <w:t xml:space="preserve"> without changing it, just click the PAGE button.</w:t>
@@ -6275,21 +6004,7 @@
           <w:b/>
           <w:bCs/>
         </w:rPr>
-        <w:t xml:space="preserve">copy page A into </w:t>
-      </w:r>
-      <w:r>
-        <w:rPr>
-          <w:b/>
-          <w:bCs/>
-        </w:rPr>
-        <w:t xml:space="preserve">pages </w:t>
-      </w:r>
-      <w:r>
-        <w:rPr>
-          <w:b/>
-          <w:bCs/>
-        </w:rPr>
-        <w:t xml:space="preserve">B, C, D </w:t>
+        <w:t xml:space="preserve">copy page A into pages B, C, D </w:t>
       </w:r>
       <w:r>
         <w:t>ready to make pattern variations. This can be done with the following quick sequence of actions: hold PAGE, turn encoder to the left, release PAGE, hold PAGE, turn encoder to the right, release PAGE.</w:t>
@@ -6304,35 +6019,7 @@
           <w:b/>
           <w:bCs/>
         </w:rPr>
-        <w:t xml:space="preserve">a page can be copied into </w:t>
-      </w:r>
-      <w:r>
-        <w:rPr>
-          <w:b/>
-          <w:bCs/>
-        </w:rPr>
-        <w:t xml:space="preserve">any </w:t>
-      </w:r>
-      <w:r>
-        <w:rPr>
-          <w:b/>
-          <w:bCs/>
-        </w:rPr>
-        <w:t xml:space="preserve">other page </w:t>
-      </w:r>
-      <w:r>
-        <w:rPr>
-          <w:b/>
-          <w:bCs/>
-        </w:rPr>
-        <w:t xml:space="preserve">location </w:t>
-      </w:r>
-      <w:r>
-        <w:rPr>
-          <w:b/>
-          <w:bCs/>
-        </w:rPr>
-        <w:t>in any layer</w:t>
+        <w:t>a page can be copied into any other page location in any layer</w:t>
       </w:r>
       <w:r>
         <w:t>, by holding CLONE</w:t>
@@ -6385,56 +6072,7 @@
           <w:b/>
           <w:bCs/>
         </w:rPr>
-        <w:t xml:space="preserve"> </w:t>
-      </w:r>
-      <w:r>
-        <w:rPr>
-          <w:b/>
-          <w:bCs/>
-        </w:rPr>
-        <w:t>layer</w:t>
-      </w:r>
-      <w:r>
-        <w:rPr>
-          <w:b/>
-          <w:bCs/>
-        </w:rPr>
-        <w:t xml:space="preserve"> can be copied into </w:t>
-      </w:r>
-      <w:r>
-        <w:rPr>
-          <w:b/>
-          <w:bCs/>
-        </w:rPr>
-        <w:t>an</w:t>
-      </w:r>
-      <w:r>
-        <w:rPr>
-          <w:b/>
-          <w:bCs/>
-        </w:rPr>
-        <w:t xml:space="preserve">other </w:t>
-      </w:r>
-      <w:r>
-        <w:rPr>
-          <w:b/>
-          <w:bCs/>
-        </w:rPr>
-        <w:t>layer</w:t>
-      </w:r>
-      <w:r>
-        <w:rPr>
-          <w:b/>
-          <w:bCs/>
-        </w:rPr>
-        <w:t xml:space="preserve"> </w:t>
-      </w:r>
-      <w:r>
-        <w:rPr>
-          <w:b/>
-          <w:bCs/>
-        </w:rPr>
-        <w:t>location</w:t>
+        <w:t xml:space="preserve"> layer can be copied into another layer location</w:t>
       </w:r>
       <w:r>
         <w:t>, by holding CLONE</w:t>
@@ -6627,21 +6265,7 @@
           <w:b/>
           <w:bCs/>
         </w:rPr>
-        <w:t>(</w:t>
-      </w:r>
-      <w:r>
-        <w:rPr>
-          <w:b/>
-          <w:bCs/>
-        </w:rPr>
-        <w:t>A</w:t>
-      </w:r>
-      <w:r>
-        <w:rPr>
-          <w:b/>
-          <w:bCs/>
-        </w:rPr>
-        <w:t>)</w:t>
+        <w:t>(A)</w:t>
       </w:r>
     </w:p>
     <w:p>
@@ -6660,21 +6284,7 @@
           <w:b/>
           <w:bCs/>
         </w:rPr>
-        <w:t>(</w:t>
-      </w:r>
-      <w:r>
-        <w:rPr>
-          <w:b/>
-          <w:bCs/>
-        </w:rPr>
-        <w:t>B</w:t>
-      </w:r>
-      <w:r>
-        <w:rPr>
-          <w:b/>
-          <w:bCs/>
-        </w:rPr>
-        <w:t>)</w:t>
+        <w:t>(B)</w:t>
       </w:r>
     </w:p>
     <w:p>
@@ -6693,21 +6303,7 @@
           <w:b/>
           <w:bCs/>
         </w:rPr>
-        <w:t xml:space="preserve"> (</w:t>
-      </w:r>
-      <w:r>
-        <w:rPr>
-          <w:b/>
-          <w:bCs/>
-        </w:rPr>
-        <w:t>C</w:t>
-      </w:r>
-      <w:r>
-        <w:rPr>
-          <w:b/>
-          <w:bCs/>
-        </w:rPr>
-        <w:t>)</w:t>
+        <w:t xml:space="preserve"> (C)</w:t>
       </w:r>
     </w:p>
     <w:p>
@@ -6726,21 +6322,7 @@
           <w:b/>
           <w:bCs/>
         </w:rPr>
-        <w:t>(</w:t>
-      </w:r>
-      <w:r>
-        <w:rPr>
-          <w:b/>
-          <w:bCs/>
-        </w:rPr>
-        <w:t>D</w:t>
-      </w:r>
-      <w:r>
-        <w:rPr>
-          <w:b/>
-          <w:bCs/>
-        </w:rPr>
-        <w:t>)</w:t>
+        <w:t>(D)</w:t>
       </w:r>
     </w:p>
     <w:p>
@@ -6755,10 +6337,7 @@
         <w:t>length</w:t>
       </w:r>
       <w:r>
-        <w:t xml:space="preserve"> of the cued list is shown (for example </w:t>
-      </w:r>
-      <w:r>
-        <w:t>“</w:t>
+        <w:t xml:space="preserve"> of the cued list is shown (for example “</w:t>
       </w:r>
       <w:r>
         <w:rPr>
@@ -6767,10 +6346,7 @@
         <w:t>≡</w:t>
       </w:r>
       <w:r>
-        <w:t xml:space="preserve">02”). There are 16 slots available. If you try to exceed the allowed length </w:t>
-      </w:r>
-      <w:r>
-        <w:t>“</w:t>
+        <w:t>02”). There are 16 slots available. If you try to exceed the allowed length “</w:t>
       </w:r>
       <w:r>
         <w:rPr>
@@ -6841,10 +6417,7 @@
         <w:t>+</w:t>
       </w:r>
       <w:r>
-        <w:t>LAYER (</w:t>
-      </w:r>
-      <w:r>
-        <w:t>“</w:t>
+        <w:t>LAYER (“</w:t>
       </w:r>
       <w:r>
         <w:rPr>
@@ -6865,21 +6438,7 @@
           <w:b/>
           <w:bCs/>
         </w:rPr>
-        <w:t xml:space="preserve">To </w:t>
-      </w:r>
-      <w:r>
-        <w:rPr>
-          <w:b/>
-          <w:bCs/>
-        </w:rPr>
-        <w:t xml:space="preserve">cue </w:t>
-      </w:r>
-      <w:r>
-        <w:rPr>
-          <w:b/>
-          <w:bCs/>
-        </w:rPr>
-        <w:t>the existing pages in a random order</w:t>
+        <w:t>To cue the existing pages in a random order</w:t>
       </w:r>
       <w:r>
         <w:t xml:space="preserve"> press LOOP</w:t>
@@ -6888,10 +6447,7 @@
         <w:t>+</w:t>
       </w:r>
       <w:r>
-        <w:t>RAND (</w:t>
-      </w:r>
-      <w:r>
-        <w:t>“</w:t>
+        <w:t>RAND (“</w:t>
       </w:r>
       <w:r>
         <w:rPr>
@@ -6909,21 +6465,7 @@
           <w:b/>
           <w:bCs/>
         </w:rPr>
-        <w:t xml:space="preserve">To select a new page but only have it start </w:t>
-      </w:r>
-      <w:r>
-        <w:rPr>
-          <w:b/>
-          <w:bCs/>
-        </w:rPr>
-        <w:t xml:space="preserve">to </w:t>
-      </w:r>
-      <w:r>
-        <w:rPr>
-          <w:b/>
-          <w:bCs/>
-        </w:rPr>
-        <w:t>play after the current page ends</w:t>
+        <w:t>To select a new page but only have it start to play after the current page ends</w:t>
       </w:r>
       <w:r>
         <w:t>, hold LOOP and press the appropriate page button as shown above (i.e. setting up a cue list of a single page)</w:t>
@@ -6959,7 +6501,7 @@
           <v:shape id="_x0000_i1027" type="#_x0000_t75" style="width:113.25pt;height:31.5pt" o:ole="">
             <v:imagedata r:id="rId16" o:title=""/>
           </v:shape>
-          <o:OLEObject Type="Embed" ProgID="CorelDraw.Graphic.18" ShapeID="_x0000_i1027" DrawAspect="Content" ObjectID="_1660065235" r:id="rId17"/>
+          <o:OLEObject Type="Embed" ProgID="CorelDraw.Graphic.18" ShapeID="_x0000_i1027" DrawAspect="Content" ObjectID="_1660065325" r:id="rId17"/>
         </w:object>
       </w:r>
     </w:p>
@@ -7032,13 +6574,7 @@
         <w:t>+</w:t>
       </w:r>
       <w:r>
-        <w:t xml:space="preserve">PAGE. The loop window is used to define the number of steps for the distribution, and the loop window content defines the initial </w:t>
-      </w:r>
-      <w:r>
-        <w:t>number of triggers. Th</w:t>
-      </w:r>
-      <w:r>
-        <w:t>ese two numbers are shown on the screen (e.g. “07:16”)</w:t>
+        <w:t>PAGE. The loop window is used to define the number of steps for the distribution, and the loop window content defines the initial number of triggers. These two numbers are shown on the screen (e.g. “07:16”)</w:t>
       </w:r>
     </w:p>
     <w:p>
@@ -7215,21 +6751,7 @@
           <w:b/>
           <w:bCs/>
         </w:rPr>
-        <w:t>(</w:t>
-      </w:r>
-      <w:r>
-        <w:rPr>
-          <w:b/>
-          <w:bCs/>
-        </w:rPr>
-        <w:t>A</w:t>
-      </w:r>
-      <w:r>
-        <w:rPr>
-          <w:b/>
-          <w:bCs/>
-        </w:rPr>
-        <w:t>)</w:t>
+        <w:t>(A)</w:t>
       </w:r>
     </w:p>
     <w:p>
@@ -7248,21 +6770,7 @@
           <w:b/>
           <w:bCs/>
         </w:rPr>
-        <w:t>(</w:t>
-      </w:r>
-      <w:r>
-        <w:rPr>
-          <w:b/>
-          <w:bCs/>
-        </w:rPr>
-        <w:t>B</w:t>
-      </w:r>
-      <w:r>
-        <w:rPr>
-          <w:b/>
-          <w:bCs/>
-        </w:rPr>
-        <w:t>)</w:t>
+        <w:t>(B)</w:t>
       </w:r>
     </w:p>
     <w:p>
@@ -7281,21 +6789,7 @@
           <w:b/>
           <w:bCs/>
         </w:rPr>
-        <w:t xml:space="preserve"> (</w:t>
-      </w:r>
-      <w:r>
-        <w:rPr>
-          <w:b/>
-          <w:bCs/>
-        </w:rPr>
-        <w:t>C</w:t>
-      </w:r>
-      <w:r>
-        <w:rPr>
-          <w:b/>
-          <w:bCs/>
-        </w:rPr>
-        <w:t>)</w:t>
+        <w:t xml:space="preserve"> (C)</w:t>
       </w:r>
     </w:p>
     <w:p>
@@ -7314,21 +6808,7 @@
           <w:b/>
           <w:bCs/>
         </w:rPr>
-        <w:t>(</w:t>
-      </w:r>
-      <w:r>
-        <w:rPr>
-          <w:b/>
-          <w:bCs/>
-        </w:rPr>
-        <w:t>D</w:t>
-      </w:r>
-      <w:r>
-        <w:rPr>
-          <w:b/>
-          <w:bCs/>
-        </w:rPr>
-        <w:t>)</w:t>
+        <w:t>(D)</w:t>
       </w:r>
     </w:p>
     <w:p>
@@ -7450,21 +6930,7 @@
           <w:b/>
           <w:bCs/>
         </w:rPr>
-        <w:t>(</w:t>
-      </w:r>
-      <w:r>
-        <w:rPr>
-          <w:b/>
-          <w:bCs/>
-        </w:rPr>
-        <w:t>1</w:t>
-      </w:r>
-      <w:r>
-        <w:rPr>
-          <w:b/>
-          <w:bCs/>
-        </w:rPr>
-        <w:t>)</w:t>
+        <w:t>(1)</w:t>
       </w:r>
     </w:p>
     <w:p>
@@ -7483,21 +6949,7 @@
           <w:b/>
           <w:bCs/>
         </w:rPr>
-        <w:t>(</w:t>
-      </w:r>
-      <w:r>
-        <w:rPr>
-          <w:b/>
-          <w:bCs/>
-        </w:rPr>
-        <w:t>2</w:t>
-      </w:r>
-      <w:r>
-        <w:rPr>
-          <w:b/>
-          <w:bCs/>
-        </w:rPr>
-        <w:t>)</w:t>
+        <w:t>(2)</w:t>
       </w:r>
     </w:p>
     <w:p>
@@ -7516,21 +6968,7 @@
           <w:b/>
           <w:bCs/>
         </w:rPr>
-        <w:t xml:space="preserve"> (</w:t>
-      </w:r>
-      <w:r>
-        <w:rPr>
-          <w:b/>
-          <w:bCs/>
-        </w:rPr>
-        <w:t>3</w:t>
-      </w:r>
-      <w:r>
-        <w:rPr>
-          <w:b/>
-          <w:bCs/>
-        </w:rPr>
-        <w:t>)</w:t>
+        <w:t xml:space="preserve"> (3)</w:t>
       </w:r>
     </w:p>
     <w:p>
@@ -7549,21 +6987,7 @@
           <w:b/>
           <w:bCs/>
         </w:rPr>
-        <w:t>(</w:t>
-      </w:r>
-      <w:r>
-        <w:rPr>
-          <w:b/>
-          <w:bCs/>
-        </w:rPr>
-        <w:t>4</w:t>
-      </w:r>
-      <w:r>
-        <w:rPr>
-          <w:b/>
-          <w:bCs/>
-        </w:rPr>
-        <w:t>)</w:t>
+        <w:t>(4)</w:t>
       </w:r>
     </w:p>
     <w:p>
@@ -7582,21 +7006,7 @@
           <w:b/>
           <w:bCs/>
         </w:rPr>
-        <w:t>(</w:t>
-      </w:r>
-      <w:r>
-        <w:rPr>
-          <w:b/>
-          <w:bCs/>
-        </w:rPr>
-        <w:t>5</w:t>
-      </w:r>
-      <w:r>
-        <w:rPr>
-          <w:b/>
-          <w:bCs/>
-        </w:rPr>
-        <w:t>)</w:t>
+        <w:t>(5)</w:t>
       </w:r>
     </w:p>
     <w:p>
@@ -7615,21 +7025,7 @@
           <w:b/>
           <w:bCs/>
         </w:rPr>
-        <w:t>(</w:t>
-      </w:r>
-      <w:r>
-        <w:rPr>
-          <w:b/>
-          <w:bCs/>
-        </w:rPr>
-        <w:t>6</w:t>
-      </w:r>
-      <w:r>
-        <w:rPr>
-          <w:b/>
-          <w:bCs/>
-        </w:rPr>
-        <w:t>)</w:t>
+        <w:t>(6)</w:t>
       </w:r>
     </w:p>
     <w:p>
@@ -7648,21 +7044,7 @@
           <w:b/>
           <w:bCs/>
         </w:rPr>
-        <w:t>(</w:t>
-      </w:r>
-      <w:r>
-        <w:rPr>
-          <w:b/>
-          <w:bCs/>
-        </w:rPr>
-        <w:t>7</w:t>
-      </w:r>
-      <w:r>
-        <w:rPr>
-          <w:b/>
-          <w:bCs/>
-        </w:rPr>
-        <w:t>)</w:t>
+        <w:t>(7)</w:t>
       </w:r>
     </w:p>
     <w:p>
@@ -7681,21 +7063,7 @@
           <w:b/>
           <w:bCs/>
         </w:rPr>
-        <w:t>(</w:t>
-      </w:r>
-      <w:r>
-        <w:rPr>
-          <w:b/>
-          <w:bCs/>
-        </w:rPr>
-        <w:t>8</w:t>
-      </w:r>
-      <w:r>
-        <w:rPr>
-          <w:b/>
-          <w:bCs/>
-        </w:rPr>
-        <w:t>)</w:t>
+        <w:t>(8)</w:t>
       </w:r>
     </w:p>
     <w:p>
@@ -7731,28 +7099,7 @@
           <w:b/>
           <w:bCs/>
         </w:rPr>
-        <w:t xml:space="preserve">a </w:t>
-      </w:r>
-      <w:r>
-        <w:rPr>
-          <w:b/>
-          <w:bCs/>
-        </w:rPr>
-        <w:t xml:space="preserve">session </w:t>
-      </w:r>
-      <w:r>
-        <w:rPr>
-          <w:b/>
-          <w:bCs/>
-        </w:rPr>
-        <w:t xml:space="preserve">from </w:t>
-      </w:r>
-      <w:r>
-        <w:rPr>
-          <w:b/>
-          <w:bCs/>
-        </w:rPr>
-        <w:t>one of the memory slots</w:t>
+        <w:t>a session from one of the memory slots</w:t>
       </w:r>
       <w:r>
         <w:t>, perform the same procedure but release the buttons while “M1:LOAD” is displayed. The session is loaded and the message “</w:t>
@@ -7808,21 +7155,7 @@
           <w:b/>
           <w:bCs/>
         </w:rPr>
-        <w:t xml:space="preserve">initialise a new session to </w:t>
-      </w:r>
-      <w:r>
-        <w:rPr>
-          <w:b/>
-          <w:bCs/>
-        </w:rPr>
-        <w:t xml:space="preserve">your </w:t>
-      </w:r>
-      <w:r>
-        <w:rPr>
-          <w:b/>
-          <w:bCs/>
-        </w:rPr>
-        <w:t>commonly used settings</w:t>
+        <w:t>initialise a new session to your commonly used settings</w:t>
       </w:r>
       <w:r>
         <w:t xml:space="preserve">. </w:t>
@@ -8106,13 +7439,7 @@
         <w:t>Now, depending on the MIX mode, the output from the previous layer may be added. The sum at this point is made available for MIX to the next layer.</w:t>
       </w:r>
       <w:r>
-        <w:t xml:space="preserve"> Let’s call this value the </w:t>
-      </w:r>
-      <w:r>
-        <w:t>output</w:t>
-      </w:r>
-      <w:r>
-        <w:t xml:space="preserve"> for the </w:t>
+        <w:t xml:space="preserve"> Let’s call this value the output for the </w:t>
       </w:r>
       <w:r>
         <w:rPr>
@@ -8389,10 +7716,7 @@
         <w:pStyle w:val="Heading1"/>
       </w:pPr>
       <w:r>
-        <w:t xml:space="preserve">output </w:t>
-      </w:r>
-      <w:r>
-        <w:t>redirection</w:t>
+        <w:t>output redirection</w:t>
       </w:r>
     </w:p>
     <w:p>
@@ -8615,21 +7939,7 @@
           <w:b/>
           <w:bCs/>
         </w:rPr>
-        <w:t xml:space="preserve">mute </w:t>
-      </w:r>
-      <w:r>
-        <w:rPr>
-          <w:b/>
-          <w:bCs/>
-        </w:rPr>
-        <w:t xml:space="preserve">or unmute </w:t>
-      </w:r>
-      <w:r>
-        <w:rPr>
-          <w:b/>
-          <w:bCs/>
-        </w:rPr>
-        <w:t>the currently selected layer</w:t>
+        <w:t>mute or unmute the currently selected layer</w:t>
       </w:r>
       <w:r>
         <w:t>, click PAGE again while still holding the LAYER button.</w:t>
@@ -8644,21 +7954,7 @@
           <w:b/>
           <w:bCs/>
         </w:rPr>
-        <w:t xml:space="preserve">mute </w:t>
-      </w:r>
-      <w:r>
-        <w:rPr>
-          <w:b/>
-          <w:bCs/>
-        </w:rPr>
-        <w:t>or unmute any</w:t>
-      </w:r>
-      <w:r>
-        <w:rPr>
-          <w:b/>
-          <w:bCs/>
-        </w:rPr>
-        <w:t xml:space="preserve"> layer</w:t>
+        <w:t>mute or unmute any layer</w:t>
       </w:r>
       <w:r>
         <w:t>, click (1/2/3/4) while still holding the LAYER button.</w:t>
@@ -9211,14 +8507,7 @@
           <w:b/>
           <w:bCs/>
         </w:rPr>
-        <w:t xml:space="preserve"> using the power button for these changes to be saved.</w:t>
-      </w:r>
-      <w:r>
-        <w:rPr>
-          <w:b/>
-          <w:bCs/>
-        </w:rPr>
-        <w:t xml:space="preserve"> </w:t>
+        <w:t xml:space="preserve"> using the power button for these changes to be saved. </w:t>
       </w:r>
       <w:r>
         <w:t>If you simply disconnect power the changes will not be saved.</w:t>
@@ -9322,20 +8611,10 @@
           <w:b/>
           <w:bCs/>
         </w:rPr>
-        <w:t>16</w:t>
-      </w:r>
-      <w:r>
-        <w:rPr>
-          <w:b/>
-          <w:bCs/>
-        </w:rPr>
-        <w:t xml:space="preserve">: </w:t>
-      </w:r>
-      <w:r>
-        <w:t>S</w:t>
-      </w:r>
-      <w:r>
-        <w:t>ixteenth clock</w:t>
+        <w:t xml:space="preserve">16: </w:t>
+      </w:r>
+      <w:r>
+        <w:t>Sixteenth clock</w:t>
       </w:r>
     </w:p>
     <w:p>
@@ -9351,14 +8630,7 @@
           <w:b/>
           <w:bCs/>
         </w:rPr>
-        <w:t>24PP</w:t>
-      </w:r>
-      <w:r>
-        <w:rPr>
-          <w:b/>
-          <w:bCs/>
-        </w:rPr>
-        <w:t xml:space="preserve">: </w:t>
+        <w:t xml:space="preserve">24PP: </w:t>
       </w:r>
       <w:r>
         <w:t>24 pulses per quarter note</w:t>
@@ -9397,14 +8669,7 @@
           <w:b/>
           <w:bCs/>
         </w:rPr>
-        <w:t>STST</w:t>
-      </w:r>
-      <w:r>
-        <w:rPr>
-          <w:b/>
-          <w:bCs/>
-        </w:rPr>
-        <w:t>:</w:t>
+        <w:t>STST:</w:t>
       </w:r>
       <w:r>
         <w:t xml:space="preserve"> Consecutive trigger pulses at AUX IN will alternately stop and start the sequencer. When starting, playback will resume from the current position.</w:t>
@@ -9466,14 +8731,7 @@
           <w:b/>
           <w:bCs/>
         </w:rPr>
-        <w:t>ON</w:t>
-      </w:r>
-      <w:r>
-        <w:rPr>
-          <w:b/>
-          <w:bCs/>
-        </w:rPr>
-        <w:t>:</w:t>
+        <w:t>ON:</w:t>
       </w:r>
       <w:r>
         <w:t xml:space="preserve"> </w:t>
@@ -9498,14 +8756,7 @@
           <w:b/>
           <w:bCs/>
         </w:rPr>
-        <w:t>RUN</w:t>
-      </w:r>
-      <w:r>
-        <w:rPr>
-          <w:b/>
-          <w:bCs/>
-        </w:rPr>
-        <w:t>:</w:t>
+        <w:t>RUN:</w:t>
       </w:r>
       <w:r>
         <w:t xml:space="preserve"> </w:t>
@@ -9527,14 +8778,7 @@
           <w:b/>
           <w:bCs/>
         </w:rPr>
-        <w:t>STAR</w:t>
-      </w:r>
-      <w:r>
-        <w:rPr>
-          <w:b/>
-          <w:bCs/>
-        </w:rPr>
-        <w:t>:</w:t>
+        <w:t>STAR:</w:t>
       </w:r>
       <w:r>
         <w:t xml:space="preserve"> </w:t>
@@ -9559,14 +8803,7 @@
           <w:b/>
           <w:bCs/>
         </w:rPr>
-        <w:t>STOP</w:t>
-      </w:r>
-      <w:r>
-        <w:rPr>
-          <w:b/>
-          <w:bCs/>
-        </w:rPr>
-        <w:t>:</w:t>
+        <w:t>STOP:</w:t>
       </w:r>
       <w:r>
         <w:t xml:space="preserve"> </w:t>
@@ -9591,14 +8828,7 @@
           <w:b/>
           <w:bCs/>
         </w:rPr>
-        <w:t>STST</w:t>
-      </w:r>
-      <w:r>
-        <w:rPr>
-          <w:b/>
-          <w:bCs/>
-        </w:rPr>
-        <w:t>:</w:t>
+        <w:t>STST:</w:t>
       </w:r>
       <w:r>
         <w:t xml:space="preserve"> </w:t>
@@ -9623,21 +8853,7 @@
           <w:b/>
           <w:bCs/>
         </w:rPr>
-        <w:t>RES</w:t>
-      </w:r>
-      <w:r>
-        <w:rPr>
-          <w:b/>
-          <w:bCs/>
-        </w:rPr>
-        <w:t>:</w:t>
-      </w:r>
-      <w:r>
-        <w:rPr>
-          <w:b/>
-          <w:bCs/>
-        </w:rPr>
-        <w:t xml:space="preserve"> </w:t>
+        <w:t xml:space="preserve">RES: </w:t>
       </w:r>
       <w:r>
         <w:t xml:space="preserve">Send a </w:t>
@@ -9659,14 +8875,7 @@
           <w:b/>
           <w:bCs/>
         </w:rPr>
-        <w:t>RNNG</w:t>
-      </w:r>
-      <w:r>
-        <w:rPr>
-          <w:b/>
-          <w:bCs/>
-        </w:rPr>
-        <w:t>:</w:t>
+        <w:t>RNNG:</w:t>
       </w:r>
       <w:r>
         <w:t xml:space="preserve"> Output is high </w:t>
@@ -9697,14 +8906,7 @@
           <w:b/>
           <w:bCs/>
         </w:rPr>
-        <w:t>ACC</w:t>
-      </w:r>
-      <w:r>
-        <w:rPr>
-          <w:b/>
-          <w:bCs/>
-        </w:rPr>
-        <w:t>:</w:t>
+        <w:t>ACC:</w:t>
       </w:r>
       <w:r>
         <w:t xml:space="preserve"> Output </w:t>
@@ -9768,20 +8970,10 @@
           <w:b/>
           <w:bCs/>
         </w:rPr>
-        <w:t>16</w:t>
-      </w:r>
-      <w:r>
-        <w:rPr>
-          <w:b/>
-          <w:bCs/>
-        </w:rPr>
-        <w:t xml:space="preserve">: </w:t>
-      </w:r>
-      <w:r>
-        <w:t>S</w:t>
-      </w:r>
-      <w:r>
-        <w:t>ixteenth clock</w:t>
+        <w:t xml:space="preserve">16: </w:t>
+      </w:r>
+      <w:r>
+        <w:t>Sixteenth clock</w:t>
       </w:r>
     </w:p>
     <w:p>
@@ -9797,14 +8989,7 @@
           <w:b/>
           <w:bCs/>
         </w:rPr>
-        <w:t>24PP</w:t>
-      </w:r>
-      <w:r>
-        <w:rPr>
-          <w:b/>
-          <w:bCs/>
-        </w:rPr>
-        <w:t xml:space="preserve">: </w:t>
+        <w:t xml:space="preserve">24PP: </w:t>
       </w:r>
       <w:r>
         <w:t>24 pulses per quarter note</w:t>
@@ -9894,10 +9079,7 @@
       </w:pPr>
       <w:r>
         <w:lastRenderedPageBreak/>
-        <w:t xml:space="preserve">Key </w:t>
-      </w:r>
-      <w:r>
-        <w:t>Commands</w:t>
+        <w:t>Key Commands</w:t>
       </w:r>
     </w:p>
     <w:tbl>
@@ -10249,13 +9431,7 @@
               <w:t>Scroll the display without making any changes to data points</w:t>
             </w:r>
             <w:r>
-              <w:t xml:space="preserve">. </w:t>
-            </w:r>
-            <w:r>
-              <w:rPr>
-                <w:highlight w:val="yellow"/>
-              </w:rPr>
-              <w:t>A scroll bar is shown indicating the octave of the bottom display row</w:t>
+              <w:t>. A scroll bar is shown indicating the octave of the bottom display row</w:t>
             </w:r>
             <w:r>
               <w:t>. This command is not applicable to modulation mode (which does not scroll)</w:t>
@@ -10308,13 +9484,7 @@
           </w:p>
           <w:p>
             <w:r>
-              <w:t xml:space="preserve">Move all CV and Gate data for all 32 steps in a page to the left or right by a single step, wrapping around up to a </w:t>
-            </w:r>
-            <w:r>
-              <w:t>total of +/-32 steps (wh</w:t>
-            </w:r>
-            <w:r>
-              <w:t>ere it arrives back at the original position). The data points themselves are not changed.</w:t>
+              <w:t>Move all CV and Gate data for all 32 steps in a page to the left or right by a single step, wrapping around up to a total of +/-32 steps (where it arrives back at the original position). The data points themselves are not changed.</w:t>
             </w:r>
           </w:p>
         </w:tc>
@@ -10367,13 +9537,7 @@
               <w:t>Change all data points by +/-1</w:t>
             </w:r>
             <w:r>
-              <w:t xml:space="preserve">, </w:t>
-            </w:r>
-            <w:r>
-              <w:rPr>
-                <w:highlight w:val="yellow"/>
-              </w:rPr>
-              <w:t>scrolling the screen accordingly</w:t>
+              <w:t>, scrolling the screen accordingly</w:t>
             </w:r>
             <w:r>
               <w:t xml:space="preserve">. </w:t>
@@ -10424,7 +9588,6 @@
                 <w:bCs/>
                 <w:sz w:val="24"/>
                 <w:szCs w:val="24"/>
-                <w:highlight w:val="yellow"/>
               </w:rPr>
             </w:pPr>
             <w:r>
@@ -10580,13 +9743,7 @@
               <w:t>be added</w:t>
             </w:r>
             <w:r>
-              <w:t xml:space="preserve"> to </w:t>
-            </w:r>
-            <w:r>
-              <w:t>subsequent steps</w:t>
-            </w:r>
-            <w:r>
-              <w:t xml:space="preserve"> (increasing the duration of a note)</w:t>
+              <w:t xml:space="preserve"> to subsequent steps (increasing the duration of a note)</w:t>
             </w:r>
           </w:p>
           <w:p>
@@ -11342,7 +10499,6 @@
             <w:pPr>
               <w:rPr>
                 <w:color w:val="0070C0"/>
-                <w:highlight w:val="yellow"/>
               </w:rPr>
             </w:pPr>
           </w:p>
@@ -11640,13 +10796,7 @@
               <w:t>c</w:t>
             </w:r>
             <w:r>
-              <w:t>lick</w:t>
-            </w:r>
-            <w:r>
-              <w:t xml:space="preserve">: </w:t>
-            </w:r>
-            <w:r>
-              <w:t xml:space="preserve">clear data </w:t>
+              <w:t xml:space="preserve">lick: clear data </w:t>
             </w:r>
             <w:r>
               <w:t>value</w:t>
@@ -11666,10 +10816,7 @@
               <w:t>e</w:t>
             </w:r>
             <w:r>
-              <w:t xml:space="preserve">ncoder: </w:t>
-            </w:r>
-            <w:r>
-              <w:t xml:space="preserve">clear multiple data </w:t>
+              <w:t xml:space="preserve">ncoder: clear multiple data </w:t>
             </w:r>
             <w:r>
               <w:t>values</w:t>
@@ -11722,13 +10869,7 @@
               <w:t>c</w:t>
             </w:r>
             <w:r>
-              <w:t>lick</w:t>
-            </w:r>
-            <w:r>
-              <w:t xml:space="preserve">: </w:t>
-            </w:r>
-            <w:r>
-              <w:t xml:space="preserve">clear gate </w:t>
+              <w:t xml:space="preserve">lick: clear gate </w:t>
             </w:r>
             <w:r>
               <w:t xml:space="preserve">information </w:t>
@@ -11753,10 +10894,7 @@
               <w:t>e</w:t>
             </w:r>
             <w:r>
-              <w:t xml:space="preserve">ncoder: </w:t>
-            </w:r>
-            <w:r>
-              <w:t xml:space="preserve">clear multiple </w:t>
+              <w:t xml:space="preserve">ncoder: clear multiple </w:t>
             </w:r>
             <w:r>
               <w:t xml:space="preserve">step </w:t>
@@ -11817,13 +10955,7 @@
               <w:outlineLvl w:val="1"/>
             </w:pPr>
             <w:r>
-              <w:t>e</w:t>
-            </w:r>
-            <w:r>
-              <w:t xml:space="preserve">ncoder: clear </w:t>
-            </w:r>
-            <w:r>
-              <w:t>page</w:t>
+              <w:t>encoder: clear page</w:t>
             </w:r>
           </w:p>
           <w:p>
@@ -11876,13 +11008,7 @@
               <w:outlineLvl w:val="1"/>
             </w:pPr>
             <w:r>
-              <w:t>e</w:t>
-            </w:r>
-            <w:r>
-              <w:t xml:space="preserve">ncoder: clear </w:t>
-            </w:r>
-            <w:r>
-              <w:t xml:space="preserve">layer </w:t>
+              <w:t xml:space="preserve">encoder: clear layer </w:t>
             </w:r>
           </w:p>
           <w:p>
@@ -11932,10 +11058,7 @@
               <w:t>e</w:t>
             </w:r>
             <w:r>
-              <w:t xml:space="preserve">ncoder: </w:t>
-            </w:r>
-            <w:r>
-              <w:t>create randomness</w:t>
+              <w:t>ncoder: create randomness</w:t>
             </w:r>
           </w:p>
           <w:p>
@@ -11948,11 +11071,6 @@
             </w:r>
           </w:p>
           <w:p>
-            <w:pPr>
-              <w:rPr>
-                <w:highlight w:val="green"/>
-              </w:rPr>
-            </w:pPr>
             <w:r>
               <w:t>The p</w:t>
             </w:r>
@@ -12038,13 +11156,7 @@
               <w:t>c</w:t>
             </w:r>
             <w:r>
-              <w:t>lick</w:t>
-            </w:r>
-            <w:r>
-              <w:t xml:space="preserve">: </w:t>
-            </w:r>
-            <w:r>
-              <w:t>save randomness to a specific page</w:t>
+              <w:t>lick: save randomness to a specific page</w:t>
             </w:r>
           </w:p>
           <w:p>
@@ -12122,10 +11234,7 @@
               <w:t>e</w:t>
             </w:r>
             <w:r>
-              <w:t xml:space="preserve">ncoder: </w:t>
-            </w:r>
-            <w:r>
-              <w:t>create random page</w:t>
+              <w:t>ncoder: create random page</w:t>
             </w:r>
           </w:p>
           <w:p>
@@ -12230,13 +11339,7 @@
               <w:t>c</w:t>
             </w:r>
             <w:r>
-              <w:t>lick</w:t>
-            </w:r>
-            <w:r>
-              <w:t xml:space="preserve">: </w:t>
-            </w:r>
-            <w:r>
-              <w:t>save randomness to current page</w:t>
+              <w:t>lick: save randomness to current page</w:t>
             </w:r>
           </w:p>
           <w:p>
@@ -12666,13 +11769,7 @@
               <w:t>are played in sequence</w:t>
             </w:r>
           </w:p>
-          <w:p>
-            <w:pPr>
-              <w:rPr>
-                <w:highlight w:val="yellow"/>
-              </w:rPr>
-            </w:pPr>
-          </w:p>
+          <w:p/>
         </w:tc>
       </w:tr>
       <w:tr>
@@ -13347,13 +12444,7 @@
               <w:outlineLvl w:val="1"/>
             </w:pPr>
             <w:r>
-              <w:t>e</w:t>
-            </w:r>
-            <w:r>
-              <w:t xml:space="preserve">ncoder: </w:t>
-            </w:r>
-            <w:r>
-              <w:t>load or save memory slot</w:t>
+              <w:t>encoder: load or save memory slot</w:t>
             </w:r>
           </w:p>
           <w:p>
@@ -13406,13 +12497,7 @@
               <w:outlineLvl w:val="1"/>
             </w:pPr>
             <w:r>
-              <w:t>e</w:t>
-            </w:r>
-            <w:r>
-              <w:t xml:space="preserve">ncoder: </w:t>
-            </w:r>
-            <w:r>
-              <w:t>load or save session template slot</w:t>
+              <w:t>encoder: load or save session template slot</w:t>
             </w:r>
           </w:p>
           <w:p>
@@ -13483,14 +12568,7 @@
                 <w:b/>
                 <w:bCs/>
               </w:rPr>
-              <w:t>ROWS:SCA</w:t>
-            </w:r>
-            <w:r>
-              <w:rPr>
-                <w:b/>
-                <w:bCs/>
-              </w:rPr>
-              <w:t xml:space="preserve"> </w:t>
+              <w:t xml:space="preserve">ROWS:SCA </w:t>
             </w:r>
             <w:r>
               <w:t>– Each row is a diatonic scale point (according to the selected scale) and there are 7 rows per octave. Use fine adjust to select CV values which are not in the selected scale</w:t>
@@ -13640,14 +12718,7 @@
                 <w:b/>
                 <w:bCs/>
               </w:rPr>
-              <w:t>FILL:</w:t>
-            </w:r>
-            <w:r>
-              <w:rPr>
-                <w:b/>
-                <w:bCs/>
-              </w:rPr>
-              <w:t>OFF</w:t>
+              <w:t>FILL:OFF</w:t>
             </w:r>
             <w:r>
               <w:t xml:space="preserve"> – fill points are not generated. Non data point</w:t>
@@ -13813,10 +12884,7 @@
               <w:t>REC:TRAN</w:t>
             </w:r>
             <w:r>
-              <w:t xml:space="preserve"> – MIDI notes on the appropriat</w:t>
-            </w:r>
-            <w:r>
-              <w:t xml:space="preserve">e input channel are used to change the TRN setting in the layer menu, allowing  a chromatic transpose of +/- 2 octaves.  Middle C (MIDI note 60) is the ‘no transpose’ position. When the key is released, the layer jumps back to </w:t>
+              <w:t xml:space="preserve"> – MIDI notes on the appropriate input channel are used to change the TRN setting in the layer menu, allowing  a chromatic transpose of +/- 2 octaves.  Middle C (MIDI note 60) is the ‘no transpose’ position. When the key is released, the layer jumps back to </w:t>
             </w:r>
             <w:r>
               <w:t xml:space="preserve">zero transposition </w:t>
@@ -14233,10 +13301,7 @@
               <w:t xml:space="preserve">TRIG: </w:t>
             </w:r>
             <w:r>
-              <w:t>Short trigger pulse</w:t>
-            </w:r>
-            <w:r>
-              <w:t xml:space="preserve"> only</w:t>
+              <w:t>Short trigger pulse only</w:t>
             </w:r>
           </w:p>
           <w:p>
@@ -14255,10 +13320,7 @@
               <w:t xml:space="preserve">01-15: </w:t>
             </w:r>
             <w:r>
-              <w:t xml:space="preserve">1/16 </w:t>
-            </w:r>
-            <w:r>
-              <w:t>fractions of step duration</w:t>
+              <w:t>1/16 fractions of step duration</w:t>
             </w:r>
           </w:p>
           <w:p>
@@ -14319,20 +13381,10 @@
                 <w:b/>
                 <w:bCs/>
               </w:rPr>
-              <w:t xml:space="preserve">step </w:t>
-            </w:r>
-            <w:r>
-              <w:rPr>
-                <w:b/>
-                <w:bCs/>
-              </w:rPr>
-              <w:t xml:space="preserve">rate </w:t>
-            </w:r>
-            <w:r>
-              <w:t>for the layer</w:t>
-            </w:r>
-            <w:r>
-              <w:t xml:space="preserve">, which determines how the length of each step is related to the clock tempo </w:t>
+              <w:t xml:space="preserve">step rate </w:t>
+            </w:r>
+            <w:r>
+              <w:t xml:space="preserve">for the layer, which determines how the length of each step is related to the clock tempo </w:t>
             </w:r>
           </w:p>
           <w:p>
@@ -14344,20 +13396,10 @@
                 <w:b/>
                 <w:bCs/>
               </w:rPr>
-              <w:t>1, 2D, 2, 4D,2T, 4, 8D, 4T, 8, 16D, 8T, 16, 16T, 32</w:t>
-            </w:r>
-            <w:r>
-              <w:rPr>
-                <w:b/>
-                <w:bCs/>
-              </w:rPr>
-              <w:t xml:space="preserve"> </w:t>
-            </w:r>
-            <w:r>
-              <w:t>wher</w:t>
-            </w:r>
-            <w:r>
-              <w:t>e the number represent fractions of a whole note (e.g. 4 is quarter note), D represents dotted time (1.5 times normal) and T represents triplet time.</w:t>
+              <w:t xml:space="preserve">1, 2D, 2, 4D,2T, 4, 8D, 4T, 8, 16D, 8T, 16, 16T, 32 </w:t>
+            </w:r>
+            <w:r>
+              <w:t>where the number represent fractions of a whole note (e.g. 4 is quarter note), D represents dotted time (1.5 times normal) and T represents triplet time.</w:t>
             </w:r>
           </w:p>
           <w:p>
@@ -14444,14 +13486,7 @@
                 <w:b/>
                 <w:bCs/>
               </w:rPr>
-              <w:t xml:space="preserve">SWNG: </w:t>
-            </w:r>
-            <w:r>
-              <w:rPr>
-                <w:b/>
-                <w:bCs/>
-              </w:rPr>
-              <w:t>Swing</w:t>
+              <w:t>SWNG: Swing</w:t>
             </w:r>
             <w:r>
               <w:t>, move even steps +/- amount</w:t>
@@ -14470,14 +13505,7 @@
                 <w:b/>
                 <w:bCs/>
               </w:rPr>
-              <w:t xml:space="preserve">SLID: </w:t>
-            </w:r>
-            <w:r>
-              <w:rPr>
-                <w:b/>
-                <w:bCs/>
-              </w:rPr>
-              <w:t>Slide</w:t>
+              <w:t>SLID: Slide</w:t>
             </w:r>
             <w:r>
               <w:t>, move all steps +/- amount</w:t>
@@ -14736,10 +13764,7 @@
               <w:t xml:space="preserve">OFF </w:t>
             </w:r>
             <w:r>
-              <w:t xml:space="preserve">: </w:t>
-            </w:r>
-            <w:r>
-              <w:t xml:space="preserve">Output this layer’s CV data </w:t>
+              <w:t xml:space="preserve">: Output this layer’s CV data </w:t>
             </w:r>
           </w:p>
           <w:p>
@@ -14758,16 +13783,7 @@
               <w:t xml:space="preserve">ADD </w:t>
             </w:r>
             <w:r>
-              <w:t xml:space="preserve">: </w:t>
-            </w:r>
-            <w:r>
-              <w:t xml:space="preserve">Output this layer’s CV data </w:t>
-            </w:r>
-            <w:r>
-              <w:t>plus</w:t>
-            </w:r>
-            <w:r>
-              <w:t xml:space="preserve"> the previous layer CV data </w:t>
+              <w:t xml:space="preserve">: Output this layer’s CV data plus the previous layer CV data </w:t>
             </w:r>
           </w:p>
           <w:p>
@@ -14787,10 +13803,7 @@
               <w:t xml:space="preserve">MASK </w:t>
             </w:r>
             <w:r>
-              <w:t>:</w:t>
-            </w:r>
-            <w:r>
-              <w:t xml:space="preserve"> Output this layer’s CV data where there is a data point at the current step, otherwise use the previous layer CV output.</w:t>
+              <w:t>: Output this layer’s CV data where there is a data point at the current step, otherwise use the previous layer CV output.</w:t>
             </w:r>
           </w:p>
           <w:p>
@@ -14809,10 +13822,7 @@
               <w:t xml:space="preserve">BOTH </w:t>
             </w:r>
             <w:r>
-              <w:t xml:space="preserve">: </w:t>
-            </w:r>
-            <w:r>
-              <w:t>Output this layer’s CV data plus the previous layer CV data where there is a data point at the current step, otherwise use the previous layer CV output.</w:t>
+              <w:t>: Output this layer’s CV data plus the previous layer CV data where there is a data point at the current step, otherwise use the previous layer CV output.</w:t>
             </w:r>
           </w:p>
           <w:p>
@@ -14855,13 +13865,7 @@
               <w:t>chromatic transposition</w:t>
             </w:r>
             <w:r>
-              <w:t xml:space="preserve"> for the layer. A value from </w:t>
-            </w:r>
-            <w:r>
-              <w:t>-24 through +24</w:t>
-            </w:r>
-            <w:r>
-              <w:t xml:space="preserve"> semitones (+/- 2 octaves) can be entered.</w:t>
+              <w:t xml:space="preserve"> for the layer. A value from -24 through +24 semitones (+/- 2 octaves) can be entered.</w:t>
             </w:r>
           </w:p>
           <w:p>
@@ -15004,28 +14008,7 @@
                 <w:b/>
                 <w:bCs/>
               </w:rPr>
-              <w:t xml:space="preserve"> up </w:t>
-            </w:r>
-            <w:r>
-              <w:rPr>
-                <w:b/>
-                <w:bCs/>
-              </w:rPr>
-              <w:t>or</w:t>
-            </w:r>
-            <w:r>
-              <w:rPr>
-                <w:b/>
-                <w:bCs/>
-              </w:rPr>
-              <w:t xml:space="preserve"> down by </w:t>
-            </w:r>
-            <w:r>
-              <w:rPr>
-                <w:b/>
-                <w:bCs/>
-              </w:rPr>
-              <w:t>a whole number of volts (octaves)</w:t>
+              <w:t xml:space="preserve"> up or down by a whole number of volts (octaves)</w:t>
             </w:r>
             <w:r>
               <w:t xml:space="preserve">. A value of </w:t>
@@ -15035,20 +14018,10 @@
                 <w:b/>
                 <w:bCs/>
               </w:rPr>
-              <w:t>-5 through +5</w:t>
-            </w:r>
-            <w:r>
-              <w:rPr>
-                <w:b/>
-                <w:bCs/>
-              </w:rPr>
-              <w:t xml:space="preserve"> </w:t>
-            </w:r>
-            <w:r>
-              <w:t>ca</w:t>
-            </w:r>
-            <w:r>
-              <w:t xml:space="preserve">n be selected </w:t>
+              <w:t xml:space="preserve">-5 through +5 </w:t>
+            </w:r>
+            <w:r>
+              <w:t xml:space="preserve">can be selected </w:t>
             </w:r>
           </w:p>
         </w:tc>
@@ -15242,10 +14215,7 @@
               <w:t xml:space="preserve">CC – </w:t>
             </w:r>
             <w:r>
-              <w:t>CV</w:t>
-            </w:r>
-            <w:r>
-              <w:t xml:space="preserve"> mapped to MIDI CC</w:t>
+              <w:t>CV mapped to MIDI CC</w:t>
             </w:r>
           </w:p>
         </w:tc>
@@ -15261,10 +14231,7 @@
               <w:pStyle w:val="Style1"/>
             </w:pPr>
             <w:r>
-              <w:t>CH</w:t>
-            </w:r>
-            <w:r>
-              <w:t>O</w:t>
+              <w:t>CHO</w:t>
             </w:r>
           </w:p>
         </w:tc>
@@ -15288,14 +14255,7 @@
                 <w:b/>
                 <w:bCs/>
               </w:rPr>
-              <w:t xml:space="preserve"> MIDI output channel, </w:t>
-            </w:r>
-            <w:r>
-              <w:rPr>
-                <w:b/>
-                <w:bCs/>
-              </w:rPr>
-              <w:t>1-16</w:t>
+              <w:t xml:space="preserve"> MIDI output channel, 1-16</w:t>
             </w:r>
           </w:p>
         </w:tc>
@@ -15338,26 +14298,17 @@
               <w:t>MIDI note velocity</w:t>
             </w:r>
             <w:r>
-              <w:t xml:space="preserve"> (0-127)</w:t>
-            </w:r>
-            <w:r>
+              <w:t xml:space="preserve"> (0-127) for note information output from this layer.</w:t>
+            </w:r>
+            <w:r>
+              <w:rPr>
+                <w:b/>
+                <w:bCs/>
+              </w:rPr>
               <w:t xml:space="preserve"> </w:t>
             </w:r>
             <w:r>
-              <w:t>for note information output from this layer.</w:t>
-            </w:r>
-            <w:r>
-              <w:rPr>
-                <w:b/>
-                <w:bCs/>
-              </w:rPr>
-              <w:t xml:space="preserve"> </w:t>
-            </w:r>
-            <w:r>
-              <w:t xml:space="preserve">This </w:t>
-            </w:r>
-            <w:r>
-              <w:t>option is shown only if the MID option is set to NOTE</w:t>
+              <w:t>This option is shown only if the MID option is set to NOTE</w:t>
             </w:r>
           </w:p>
         </w:tc>
@@ -15410,32 +14361,17 @@
               <w:t>MIDI note velocity</w:t>
             </w:r>
             <w:r>
-              <w:t xml:space="preserve"> (0-127)</w:t>
-            </w:r>
-            <w:r>
+              <w:t xml:space="preserve"> (0-127) for note information output from this layer on steps which have gate accent set.</w:t>
+            </w:r>
+            <w:r>
+              <w:rPr>
+                <w:b/>
+                <w:bCs/>
+              </w:rPr>
               <w:t xml:space="preserve"> </w:t>
             </w:r>
             <w:r>
-              <w:t>for note information output from this layer</w:t>
-            </w:r>
-            <w:r>
-              <w:t xml:space="preserve"> on steps which have gate accent set</w:t>
-            </w:r>
-            <w:r>
-              <w:t>.</w:t>
-            </w:r>
-            <w:r>
-              <w:rPr>
-                <w:b/>
-                <w:bCs/>
-              </w:rPr>
-              <w:t xml:space="preserve"> </w:t>
-            </w:r>
-            <w:r>
-              <w:t xml:space="preserve">This </w:t>
-            </w:r>
-            <w:r>
-              <w:t>option is shown only if the MID option is set to NOTE</w:t>
+              <w:t>This option is shown only if the MID option is set to NOTE</w:t>
             </w:r>
           </w:p>
         </w:tc>
@@ -15472,16 +14408,7 @@
               <w:t>MIDI continuous controller (CC) number</w:t>
             </w:r>
             <w:r>
-              <w:t xml:space="preserve"> (000-127) for output from this layer</w:t>
-            </w:r>
-            <w:r>
-              <w:t xml:space="preserve">. </w:t>
-            </w:r>
-            <w:r>
-              <w:t xml:space="preserve">This </w:t>
-            </w:r>
-            <w:r>
-              <w:t>option is shown only if the MID option is set to CC</w:t>
+              <w:t xml:space="preserve"> (000-127) for output from this layer. This option is shown only if the MID option is set to CC</w:t>
             </w:r>
           </w:p>
         </w:tc>
@@ -15595,10 +14522,7 @@
               <w:t>tempo of the internal clock</w:t>
             </w:r>
             <w:r>
-              <w:t xml:space="preserve"> (030-300 BPM)</w:t>
-            </w:r>
-            <w:r>
-              <w:t>. This option is only shown if the clock source (selected on the global menu) is set to internal.</w:t>
+              <w:t xml:space="preserve"> (030-300 BPM). This option is only shown if the clock source (selected on the global menu) is set to internal.</w:t>
             </w:r>
           </w:p>
         </w:tc>
@@ -15740,14 +14664,7 @@
                 <w:b/>
                 <w:bCs/>
               </w:rPr>
-              <w:t xml:space="preserve">scale </w:t>
-            </w:r>
-            <w:r>
-              <w:rPr>
-                <w:b/>
-                <w:bCs/>
-              </w:rPr>
-              <w:t xml:space="preserve">root note </w:t>
+              <w:t xml:space="preserve">scale root note </w:t>
             </w:r>
             <w:r>
               <w:t xml:space="preserve">for the QUA:SCAL option in the layer menu. All layers share the same scale. Scale root note can be selected from </w:t>
@@ -15924,23 +14841,10 @@
                 <w:b/>
                 <w:bCs/>
               </w:rPr>
-              <w:t xml:space="preserve">pulse </w:t>
-            </w:r>
-            <w:r>
-              <w:rPr>
-                <w:b/>
-                <w:bCs/>
-              </w:rPr>
-              <w:t>clock input rate</w:t>
-            </w:r>
-            <w:r>
-              <w:t xml:space="preserve"> for the SYNC IN</w:t>
-            </w:r>
-            <w:r>
-              <w:t xml:space="preserve"> </w:t>
-            </w:r>
-            <w:r>
-              <w:t>socket. This option is shown only if PCLK is selected for CLK.</w:t>
+              <w:t>pulse clock input rate</w:t>
+            </w:r>
+            <w:r>
+              <w:t xml:space="preserve"> for the SYNC IN socket. This option is shown only if PCLK is selected for CLK.</w:t>
             </w:r>
           </w:p>
           <w:p>
@@ -16090,16 +14994,7 @@
               <w:t xml:space="preserve">ON: </w:t>
             </w:r>
             <w:r>
-              <w:t xml:space="preserve">Continuous </w:t>
-            </w:r>
-            <w:r>
-              <w:t xml:space="preserve">pulse </w:t>
-            </w:r>
-            <w:r>
-              <w:t>clock</w:t>
-            </w:r>
-            <w:r>
-              <w:t xml:space="preserve"> </w:t>
+              <w:t xml:space="preserve">Continuous pulse clock </w:t>
             </w:r>
           </w:p>
           <w:p>
@@ -16122,13 +15017,7 @@
               <w:t xml:space="preserve">RUN: </w:t>
             </w:r>
             <w:r>
-              <w:t xml:space="preserve">Pulse </w:t>
-            </w:r>
-            <w:r>
-              <w:t>clock</w:t>
-            </w:r>
-            <w:r>
-              <w:t xml:space="preserve"> when running only</w:t>
+              <w:t>Pulse clock when running only</w:t>
             </w:r>
           </w:p>
           <w:p>
@@ -16197,10 +15086,7 @@
               <w:t xml:space="preserve">STST: </w:t>
             </w:r>
             <w:r>
-              <w:t>Start or s</w:t>
-            </w:r>
-            <w:r>
-              <w:t>top trigger</w:t>
+              <w:t>Start or stop trigger</w:t>
             </w:r>
           </w:p>
           <w:p>
@@ -16280,10 +15166,7 @@
               <w:pStyle w:val="Style1"/>
             </w:pPr>
             <w:r>
-              <w:t>SC</w:t>
-            </w:r>
-            <w:r>
-              <w:t>K</w:t>
+              <w:t>SCK</w:t>
             </w:r>
           </w:p>
           <w:p>
@@ -16455,16 +15338,7 @@
               <w:t xml:space="preserve">ON: </w:t>
             </w:r>
             <w:r>
-              <w:t xml:space="preserve">Continuous </w:t>
-            </w:r>
-            <w:r>
-              <w:t xml:space="preserve">pulse </w:t>
-            </w:r>
-            <w:r>
-              <w:t>clock</w:t>
-            </w:r>
-            <w:r>
-              <w:t xml:space="preserve"> </w:t>
+              <w:t xml:space="preserve">Continuous pulse clock </w:t>
             </w:r>
           </w:p>
           <w:p>
@@ -16487,13 +15361,7 @@
               <w:t xml:space="preserve">RUN: </w:t>
             </w:r>
             <w:r>
-              <w:t xml:space="preserve">Pulse </w:t>
-            </w:r>
-            <w:r>
-              <w:t>clock</w:t>
-            </w:r>
-            <w:r>
-              <w:t xml:space="preserve"> when running only</w:t>
+              <w:t>Pulse clock when running only</w:t>
             </w:r>
           </w:p>
           <w:p>
@@ -16562,10 +15430,7 @@
               <w:t xml:space="preserve">STST: </w:t>
             </w:r>
             <w:r>
-              <w:t>Start or s</w:t>
-            </w:r>
-            <w:r>
-              <w:t>top trigger</w:t>
+              <w:t>Start or stop trigger</w:t>
             </w:r>
           </w:p>
           <w:p>
@@ -16651,10 +15516,7 @@
             </w:pPr>
             <w:r>
               <w:lastRenderedPageBreak/>
-              <w:t>A</w:t>
-            </w:r>
-            <w:r>
-              <w:t>CK</w:t>
+              <w:t>ACK</w:t>
             </w:r>
           </w:p>
           <w:p>
@@ -16676,21 +15538,7 @@
                 <w:b/>
                 <w:bCs/>
               </w:rPr>
-              <w:t xml:space="preserve">pulse clock output rate for </w:t>
-            </w:r>
-            <w:r>
-              <w:rPr>
-                <w:b/>
-                <w:bCs/>
-              </w:rPr>
-              <w:t>AUX</w:t>
-            </w:r>
-            <w:r>
-              <w:rPr>
-                <w:b/>
-                <w:bCs/>
-              </w:rPr>
-              <w:t xml:space="preserve"> OUT</w:t>
+              <w:t>pulse clock output rate for AUX OUT</w:t>
             </w:r>
             <w:r>
               <w:t>. This option is shown only if ON or RUN are selected for AXO.</w:t>
@@ -16795,35 +15643,7 @@
                 <w:b/>
                 <w:bCs/>
               </w:rPr>
-              <w:t xml:space="preserve">input socket function </w:t>
-            </w:r>
-            <w:r>
-              <w:rPr>
-                <w:b/>
-                <w:bCs/>
-              </w:rPr>
-              <w:t xml:space="preserve">for </w:t>
-            </w:r>
-            <w:r>
-              <w:rPr>
-                <w:b/>
-                <w:bCs/>
-              </w:rPr>
-              <w:t>AUX</w:t>
-            </w:r>
-            <w:r>
-              <w:rPr>
-                <w:b/>
-                <w:bCs/>
-              </w:rPr>
-              <w:t xml:space="preserve"> </w:t>
-            </w:r>
-            <w:r>
-              <w:rPr>
-                <w:b/>
-                <w:bCs/>
-              </w:rPr>
-              <w:t>IN</w:t>
+              <w:t>input socket function for AUX IN</w:t>
             </w:r>
             <w:r>
               <w:t xml:space="preserve">. </w:t>
@@ -16947,7 +15767,6 @@
               <w:rPr>
                 <w:b/>
                 <w:bCs/>
-                <w:highlight w:val="yellow"/>
               </w:rPr>
             </w:pPr>
             <w:r>
@@ -17108,14 +15927,7 @@
                 <w:b/>
                 <w:bCs/>
               </w:rPr>
-              <w:t>MIDI input channel</w:t>
-            </w:r>
-            <w:r>
-              <w:rPr>
-                <w:b/>
-                <w:bCs/>
-              </w:rPr>
-              <w:t xml:space="preserve"> </w:t>
+              <w:t xml:space="preserve">MIDI input channel </w:t>
             </w:r>
             <w:r>
               <w:t>for note recording</w:t>
@@ -17138,14 +15950,7 @@
                 <w:b/>
                 <w:bCs/>
               </w:rPr>
-              <w:t>1…16</w:t>
-            </w:r>
-            <w:r>
-              <w:rPr>
-                <w:b/>
-                <w:bCs/>
-              </w:rPr>
-              <w:t xml:space="preserve">: </w:t>
+              <w:t xml:space="preserve">1…16: </w:t>
             </w:r>
             <w:r>
               <w:t>Specific channel</w:t>
@@ -17168,14 +15973,7 @@
                 <w:b/>
                 <w:bCs/>
               </w:rPr>
-              <w:t>OMNI</w:t>
-            </w:r>
-            <w:r>
-              <w:rPr>
-                <w:b/>
-                <w:bCs/>
-              </w:rPr>
-              <w:t xml:space="preserve">: </w:t>
+              <w:t xml:space="preserve">OMNI: </w:t>
             </w:r>
             <w:r>
               <w:t>Any channel</w:t>
@@ -17336,21 +16134,7 @@
                 <w:b/>
                 <w:bCs/>
               </w:rPr>
-              <w:t xml:space="preserve">Adjust CV calibration </w:t>
-            </w:r>
-            <w:r>
-              <w:rPr>
-                <w:b/>
-                <w:bCs/>
-              </w:rPr>
-              <w:t xml:space="preserve">offset </w:t>
-            </w:r>
-            <w:r>
-              <w:rPr>
-                <w:b/>
-                <w:bCs/>
-              </w:rPr>
-              <w:t>setting</w:t>
+              <w:t>Adjust CV calibration offset setting</w:t>
             </w:r>
             <w:r>
               <w:t>. This is hidden when CAL is OFF.</w:t>
@@ -17496,21 +16280,7 @@
                 <w:b/>
                 <w:bCs/>
               </w:rPr>
-              <w:t xml:space="preserve"> </w:t>
-            </w:r>
-            <w:r>
-              <w:rPr>
-                <w:b/>
-                <w:bCs/>
-              </w:rPr>
-              <w:t>gate</w:t>
-            </w:r>
-            <w:r>
-              <w:rPr>
-                <w:b/>
-                <w:bCs/>
-              </w:rPr>
-              <w:t xml:space="preserve"> redirection for this layer</w:t>
+              <w:t xml:space="preserve"> gate redirection for this layer</w:t>
             </w:r>
           </w:p>
           <w:p>
@@ -17529,10 +16299,7 @@
               <w:t>NORM</w:t>
             </w:r>
             <w:r>
-              <w:t xml:space="preserve">: </w:t>
-            </w:r>
-            <w:r>
-              <w:t>Normal mode, no redirection</w:t>
+              <w:t>: Normal mode, no redirection</w:t>
             </w:r>
           </w:p>
           <w:p>
@@ -18598,18 +17365,12 @@
         <w:t xml:space="preserve"> MIDI In (3.5mm TRS jack. MMA standard “type A”), Sync In (3.5mm mono jack. </w:t>
       </w:r>
       <w:r>
-        <w:rPr>
-          <w:highlight w:val="yellow"/>
-        </w:rPr>
         <w:t>0-5V input range</w:t>
       </w:r>
       <w:r>
         <w:t xml:space="preserve">, selectable function), Aux In (3.5mm mono jack. </w:t>
       </w:r>
       <w:r>
-        <w:rPr>
-          <w:highlight w:val="yellow"/>
-        </w:rPr>
         <w:t>0-5V input range</w:t>
       </w:r>
       <w:r>
@@ -25240,7 +24001,7 @@
 </file>
 
 <file path=customXml/itemProps1.xml><?xml version="1.0" encoding="utf-8"?>
-<ds:datastoreItem xmlns:ds="http://schemas.openxmlformats.org/officeDocument/2006/customXml" ds:itemID="{D2B6AD77-FDE6-4265-B777-A6F96802301E}">
+<ds:datastoreItem xmlns:ds="http://schemas.openxmlformats.org/officeDocument/2006/customXml" ds:itemID="{F5ACDC87-1B83-4698-BCFE-F948644AC9E9}">
   <ds:schemaRefs>
     <ds:schemaRef ds:uri="http://schemas.openxmlformats.org/officeDocument/2006/bibliography"/>
   </ds:schemaRefs>

</xml_diff>